<commit_message>
Added Lab2 in development branch (no merge)
</commit_message>
<xml_diff>
--- a/Lab2/Lab Inheritance.docx
+++ b/Lab2/Lab Inheritance.docx
@@ -1,13 +1,11 @@
 
 <file path=word/document.xml><?xml version="1.0" encoding="utf-8"?>
-<w:document xmlns:wpc="http://schemas.microsoft.com/office/word/2010/wordprocessingCanvas" xmlns:cx="http://schemas.microsoft.com/office/drawing/2014/chartex" xmlns:cx1="http://schemas.microsoft.com/office/drawing/2015/9/8/chartex" xmlns:cx2="http://schemas.microsoft.com/office/drawing/2015/10/21/chartex" xmlns:cx3="http://schemas.microsoft.com/office/drawing/2016/5/9/chartex" xmlns:cx4="http://schemas.microsoft.com/office/drawing/2016/5/10/chartex" xmlns:cx5="http://schemas.microsoft.com/office/drawing/2016/5/11/chartex" xmlns:cx6="http://schemas.microsoft.com/office/drawing/2016/5/12/chartex" xmlns:cx7="http://schemas.microsoft.com/office/drawing/2016/5/13/chartex" xmlns:cx8="http://schemas.microsoft.com/office/drawing/2016/5/14/chartex" xmlns:mc="http://schemas.openxmlformats.org/markup-compatibility/2006" xmlns:aink="http://schemas.microsoft.com/office/drawing/2016/ink" xmlns:am3d="http://schemas.microsoft.com/office/drawing/2017/model3d" xmlns:o="urn:schemas-microsoft-com:office:office" xmlns:r="http://schemas.openxmlformats.org/officeDocument/2006/relationships" xmlns:m="http://schemas.openxmlformats.org/officeDocument/2006/math" xmlns:v="urn:schemas-microsoft-com:vml" xmlns:wp14="http://schemas.microsoft.com/office/word/2010/wordprocessingDrawing" xmlns:wp="http://schemas.openxmlformats.org/drawingml/2006/wordprocessingDrawing" xmlns:w10="urn:schemas-microsoft-com:office:word" xmlns:w="http://schemas.openxmlformats.org/wordprocessingml/2006/main" xmlns:w14="http://schemas.microsoft.com/office/word/2010/wordml" xmlns:w15="http://schemas.microsoft.com/office/word/2012/wordml" xmlns:w16cid="http://schemas.microsoft.com/office/word/2016/wordml/cid" xmlns:w16se="http://schemas.microsoft.com/office/word/2015/wordml/symex" xmlns:wpg="http://schemas.microsoft.com/office/word/2010/wordprocessingGroup" xmlns:wpi="http://schemas.microsoft.com/office/word/2010/wordprocessingInk" xmlns:wne="http://schemas.microsoft.com/office/word/2006/wordml" xmlns:wps="http://schemas.microsoft.com/office/word/2010/wordprocessingShape" mc:Ignorable="w14 w15 w16se w16cid wp14">
+<w:document xmlns:wpc="http://schemas.microsoft.com/office/word/2010/wordprocessingCanvas" xmlns:cx="http://schemas.microsoft.com/office/drawing/2014/chartex" xmlns:cx1="http://schemas.microsoft.com/office/drawing/2015/9/8/chartex" xmlns:cx2="http://schemas.microsoft.com/office/drawing/2015/10/21/chartex" xmlns:cx3="http://schemas.microsoft.com/office/drawing/2016/5/9/chartex" xmlns:cx4="http://schemas.microsoft.com/office/drawing/2016/5/10/chartex" xmlns:cx5="http://schemas.microsoft.com/office/drawing/2016/5/11/chartex" xmlns:cx6="http://schemas.microsoft.com/office/drawing/2016/5/12/chartex" xmlns:cx7="http://schemas.microsoft.com/office/drawing/2016/5/13/chartex" xmlns:cx8="http://schemas.microsoft.com/office/drawing/2016/5/14/chartex" xmlns:mc="http://schemas.openxmlformats.org/markup-compatibility/2006" xmlns:aink="http://schemas.microsoft.com/office/drawing/2016/ink" xmlns:am3d="http://schemas.microsoft.com/office/drawing/2017/model3d" xmlns:o="urn:schemas-microsoft-com:office:office" xmlns:oel="http://schemas.microsoft.com/office/2019/extlst" xmlns:r="http://schemas.openxmlformats.org/officeDocument/2006/relationships" xmlns:m="http://schemas.openxmlformats.org/officeDocument/2006/math" xmlns:v="urn:schemas-microsoft-com:vml" xmlns:wp14="http://schemas.microsoft.com/office/word/2010/wordprocessingDrawing" xmlns:wp="http://schemas.openxmlformats.org/drawingml/2006/wordprocessingDrawing" xmlns:w10="urn:schemas-microsoft-com:office:word" xmlns:w="http://schemas.openxmlformats.org/wordprocessingml/2006/main" xmlns:w14="http://schemas.microsoft.com/office/word/2010/wordml" xmlns:w15="http://schemas.microsoft.com/office/word/2012/wordml" xmlns:w16cex="http://schemas.microsoft.com/office/word/2018/wordml/cex" xmlns:w16cid="http://schemas.microsoft.com/office/word/2016/wordml/cid" xmlns:w16="http://schemas.microsoft.com/office/word/2018/wordml" xmlns:w16du="http://schemas.microsoft.com/office/word/2023/wordml/word16du" xmlns:w16sdtdh="http://schemas.microsoft.com/office/word/2020/wordml/sdtdatahash" xmlns:w16se="http://schemas.microsoft.com/office/word/2015/wordml/symex" xmlns:wpg="http://schemas.microsoft.com/office/word/2010/wordprocessingGroup" xmlns:wpi="http://schemas.microsoft.com/office/word/2010/wordprocessingInk" xmlns:wne="http://schemas.microsoft.com/office/word/2006/wordml" xmlns:wps="http://schemas.microsoft.com/office/word/2010/wordprocessingShape" mc:Ignorable="w14 w15 w16se w16cid w16 w16cex w16sdtdh w16du wp14">
   <w:body>
     <w:p>
       <w:pPr>
         <w:pStyle w:val="Heading1"/>
       </w:pPr>
-      <w:bookmarkStart w:id="0" w:name="_GoBack"/>
-      <w:bookmarkEnd w:id="0"/>
       <w:r>
         <w:t>Lab</w:t>
       </w:r>
@@ -499,6 +497,558 @@
           <w:u w:val="single"/>
         </w:rPr>
         <w:lastRenderedPageBreak/>
+        <mc:AlternateContent>
+          <mc:Choice Requires="wps">
+            <w:drawing>
+              <wp:anchor distT="0" distB="0" distL="114300" distR="114300" simplePos="0" relativeHeight="251674624" behindDoc="0" locked="0" layoutInCell="1" allowOverlap="1" wp14:anchorId="34F173FA" wp14:editId="192D4504">
+                <wp:simplePos x="0" y="0"/>
+                <wp:positionH relativeFrom="column">
+                  <wp:posOffset>3895725</wp:posOffset>
+                </wp:positionH>
+                <wp:positionV relativeFrom="paragraph">
+                  <wp:posOffset>34925</wp:posOffset>
+                </wp:positionV>
+                <wp:extent cx="1743075" cy="3264535"/>
+                <wp:effectExtent l="0" t="0" r="28575" b="12065"/>
+                <wp:wrapNone/>
+                <wp:docPr id="50" name="Rectangle 50"/>
+                <wp:cNvGraphicFramePr>
+                  <a:graphicFrameLocks xmlns:a="http://schemas.openxmlformats.org/drawingml/2006/main"/>
+                </wp:cNvGraphicFramePr>
+                <a:graphic xmlns:a="http://schemas.openxmlformats.org/drawingml/2006/main">
+                  <a:graphicData uri="http://schemas.microsoft.com/office/word/2010/wordprocessingShape">
+                    <wps:wsp>
+                      <wps:cNvSpPr>
+                        <a:spLocks noChangeArrowheads="1"/>
+                      </wps:cNvSpPr>
+                      <wps:spPr bwMode="auto">
+                        <a:xfrm>
+                          <a:off x="0" y="0"/>
+                          <a:ext cx="1743075" cy="3264535"/>
+                        </a:xfrm>
+                        <a:prstGeom prst="rect">
+                          <a:avLst/>
+                        </a:prstGeom>
+                        <a:solidFill>
+                          <a:srgbClr val="FFFFFF"/>
+                        </a:solidFill>
+                        <a:ln w="9525">
+                          <a:solidFill>
+                            <a:srgbClr val="000000"/>
+                          </a:solidFill>
+                          <a:miter lim="800000"/>
+                          <a:headEnd/>
+                          <a:tailEnd/>
+                        </a:ln>
+                      </wps:spPr>
+                      <wps:txbx>
+                        <w:txbxContent>
+                          <w:p>
+                            <w:pPr>
+                              <w:rPr>
+                                <w:rFonts w:ascii="Courier New" w:hAnsi="Courier New" w:cs="Courier New"/>
+                                <w:sz w:val="18"/>
+                                <w:szCs w:val="18"/>
+                              </w:rPr>
+                            </w:pPr>
+                            <w:r>
+                              <w:rPr>
+                                <w:rFonts w:ascii="Courier New" w:hAnsi="Courier New" w:cs="Courier New"/>
+                                <w:sz w:val="18"/>
+                                <w:szCs w:val="18"/>
+                              </w:rPr>
+                              <w:t>+Employee(</w:t>
+                            </w:r>
+                            <w:r>
+                              <w:rPr>
+                                <w:rFonts w:ascii="Courier New" w:hAnsi="Courier New" w:cs="Courier New"/>
+                                <w:sz w:val="18"/>
+                                <w:szCs w:val="18"/>
+                              </w:rPr>
+                              <w:t>)</w:t>
+                            </w:r>
+                          </w:p>
+                          <w:p>
+                            <w:pPr>
+                              <w:rPr>
+                                <w:rFonts w:ascii="Courier New" w:hAnsi="Courier New" w:cs="Courier New"/>
+                                <w:sz w:val="18"/>
+                                <w:szCs w:val="18"/>
+                              </w:rPr>
+                            </w:pPr>
+                            <w:r>
+                              <w:rPr>
+                                <w:rFonts w:ascii="Courier New" w:hAnsi="Courier New" w:cs="Courier New"/>
+                                <w:sz w:val="18"/>
+                                <w:szCs w:val="18"/>
+                              </w:rPr>
+                              <w:t>+</w:t>
+                            </w:r>
+                            <w:r>
+                              <w:rPr>
+                                <w:rFonts w:ascii="Courier New" w:hAnsi="Courier New" w:cs="Courier New"/>
+                                <w:sz w:val="18"/>
+                                <w:szCs w:val="18"/>
+                              </w:rPr>
+                              <w:t>Employee(id:</w:t>
+                            </w:r>
+                            <w:r>
+                              <w:rPr>
+                                <w:rFonts w:ascii="Courier New" w:hAnsi="Courier New" w:cs="Courier New"/>
+                                <w:sz w:val="18"/>
+                                <w:szCs w:val="18"/>
+                              </w:rPr>
+                              <w:t>String</w:t>
+                            </w:r>
+                            <w:r>
+                              <w:rPr>
+                                <w:rFonts w:ascii="Courier New" w:hAnsi="Courier New" w:cs="Courier New"/>
+                                <w:sz w:val="18"/>
+                                <w:szCs w:val="18"/>
+                              </w:rPr>
+                              <w:t>,</w:t>
+                            </w:r>
+                          </w:p>
+                          <w:p>
+                            <w:pPr>
+                              <w:rPr>
+                                <w:rFonts w:ascii="Courier New" w:hAnsi="Courier New" w:cs="Courier New"/>
+                                <w:sz w:val="18"/>
+                                <w:szCs w:val="18"/>
+                              </w:rPr>
+                            </w:pPr>
+                            <w:r>
+                              <w:rPr>
+                                <w:rFonts w:ascii="Courier New" w:hAnsi="Courier New" w:cs="Courier New"/>
+                                <w:sz w:val="18"/>
+                                <w:szCs w:val="18"/>
+                              </w:rPr>
+                              <w:t>name:String,</w:t>
+                            </w:r>
+                          </w:p>
+                          <w:p>
+                            <w:pPr>
+                              <w:rPr>
+                                <w:rFonts w:ascii="Courier New" w:hAnsi="Courier New" w:cs="Courier New"/>
+                                <w:sz w:val="18"/>
+                                <w:szCs w:val="18"/>
+                              </w:rPr>
+                            </w:pPr>
+                            <w:r>
+                              <w:rPr>
+                                <w:rFonts w:ascii="Courier New" w:hAnsi="Courier New" w:cs="Courier New"/>
+                                <w:sz w:val="18"/>
+                                <w:szCs w:val="18"/>
+                              </w:rPr>
+                              <w:t>address:String,</w:t>
+                            </w:r>
+                          </w:p>
+                          <w:p>
+                            <w:pPr>
+                              <w:rPr>
+                                <w:rFonts w:ascii="Courier New" w:hAnsi="Courier New" w:cs="Courier New"/>
+                                <w:sz w:val="18"/>
+                                <w:szCs w:val="18"/>
+                              </w:rPr>
+                            </w:pPr>
+                            <w:r>
+                              <w:rPr>
+                                <w:rFonts w:ascii="Courier New" w:hAnsi="Courier New" w:cs="Courier New"/>
+                                <w:sz w:val="18"/>
+                                <w:szCs w:val="18"/>
+                              </w:rPr>
+                              <w:t>phone:String,</w:t>
+                            </w:r>
+                          </w:p>
+                          <w:p>
+                            <w:pPr>
+                              <w:rPr>
+                                <w:rFonts w:ascii="Courier New" w:hAnsi="Courier New" w:cs="Courier New"/>
+                                <w:sz w:val="18"/>
+                                <w:szCs w:val="18"/>
+                              </w:rPr>
+                            </w:pPr>
+                            <w:r>
+                              <w:rPr>
+                                <w:rFonts w:ascii="Courier New" w:hAnsi="Courier New" w:cs="Courier New"/>
+                                <w:sz w:val="18"/>
+                                <w:szCs w:val="18"/>
+                              </w:rPr>
+                              <w:t>sin:long,</w:t>
+                            </w:r>
+                          </w:p>
+                          <w:p>
+                            <w:pPr>
+                              <w:rPr>
+                                <w:rFonts w:ascii="Courier New" w:hAnsi="Courier New" w:cs="Courier New"/>
+                                <w:sz w:val="18"/>
+                                <w:szCs w:val="18"/>
+                              </w:rPr>
+                            </w:pPr>
+                            <w:r>
+                              <w:rPr>
+                                <w:rFonts w:ascii="Courier New" w:hAnsi="Courier New" w:cs="Courier New"/>
+                                <w:sz w:val="18"/>
+                                <w:szCs w:val="18"/>
+                              </w:rPr>
+                              <w:t>dob:String,</w:t>
+                            </w:r>
+                          </w:p>
+                          <w:p>
+                            <w:pPr>
+                              <w:rPr>
+                                <w:rFonts w:ascii="Courier New" w:hAnsi="Courier New" w:cs="Courier New"/>
+                                <w:sz w:val="18"/>
+                                <w:szCs w:val="18"/>
+                              </w:rPr>
+                            </w:pPr>
+                            <w:r>
+                              <w:rPr>
+                                <w:rFonts w:ascii="Courier New" w:hAnsi="Courier New" w:cs="Courier New"/>
+                                <w:sz w:val="18"/>
+                                <w:szCs w:val="18"/>
+                              </w:rPr>
+                              <w:t>dept:String)</w:t>
+                            </w:r>
+                          </w:p>
+                          <w:p>
+                            <w:pPr>
+                              <w:rPr>
+                                <w:rFonts w:ascii="Courier New" w:hAnsi="Courier New" w:cs="Courier New"/>
+                                <w:sz w:val="18"/>
+                                <w:szCs w:val="18"/>
+                              </w:rPr>
+                            </w:pPr>
+                            <w:r>
+                              <w:rPr>
+                                <w:rFonts w:ascii="Courier New" w:hAnsi="Courier New" w:cs="Courier New"/>
+                                <w:sz w:val="18"/>
+                                <w:szCs w:val="18"/>
+                              </w:rPr>
+                              <w:t>Getters</w:t>
+                            </w:r>
+                          </w:p>
+                          <w:p>
+                            <w:pPr>
+                              <w:rPr>
+                                <w:rFonts w:ascii="Courier New" w:hAnsi="Courier New" w:cs="Courier New"/>
+                                <w:sz w:val="18"/>
+                                <w:szCs w:val="18"/>
+                              </w:rPr>
+                            </w:pPr>
+                            <w:r>
+                              <w:rPr>
+                                <w:rFonts w:ascii="Courier New" w:hAnsi="Courier New" w:cs="Courier New"/>
+                                <w:sz w:val="18"/>
+                                <w:szCs w:val="18"/>
+                              </w:rPr>
+                              <w:t>Setters</w:t>
+                            </w:r>
+                          </w:p>
+                          <w:p>
+                            <w:pPr>
+                              <w:rPr>
+                                <w:rFonts w:ascii="Courier New" w:hAnsi="Courier New" w:cs="Courier New"/>
+                                <w:sz w:val="18"/>
+                                <w:szCs w:val="18"/>
+                              </w:rPr>
+                            </w:pPr>
+                            <w:r>
+                              <w:rPr>
+                                <w:rFonts w:ascii="Courier New" w:hAnsi="Courier New" w:cs="Courier New"/>
+                                <w:sz w:val="18"/>
+                                <w:szCs w:val="18"/>
+                              </w:rPr>
+                              <w:t>+toString(</w:t>
+                            </w:r>
+                            <w:r>
+                              <w:rPr>
+                                <w:rFonts w:ascii="Courier New" w:hAnsi="Courier New" w:cs="Courier New"/>
+                                <w:sz w:val="18"/>
+                                <w:szCs w:val="18"/>
+                              </w:rPr>
+                              <w:t>)</w:t>
+                            </w:r>
+                            <w:r>
+                              <w:rPr>
+                                <w:rFonts w:ascii="Courier New" w:hAnsi="Courier New" w:cs="Courier New"/>
+                                <w:sz w:val="18"/>
+                                <w:szCs w:val="18"/>
+                              </w:rPr>
+                              <w:t>:String</w:t>
+                            </w:r>
+                          </w:p>
+                        </w:txbxContent>
+                      </wps:txbx>
+                      <wps:bodyPr rot="0" vert="horz" wrap="square" lIns="91440" tIns="45720" rIns="91440" bIns="45720" anchor="t" anchorCtr="0" upright="1">
+                        <a:noAutofit/>
+                      </wps:bodyPr>
+                    </wps:wsp>
+                  </a:graphicData>
+                </a:graphic>
+                <wp14:sizeRelH relativeFrom="page">
+                  <wp14:pctWidth>0</wp14:pctWidth>
+                </wp14:sizeRelH>
+                <wp14:sizeRelV relativeFrom="page">
+                  <wp14:pctHeight>0</wp14:pctHeight>
+                </wp14:sizeRelV>
+              </wp:anchor>
+            </w:drawing>
+          </mc:Choice>
+          <mc:Fallback>
+            <w:pict>
+              <v:rect w14:anchorId="34F173FA" id="Rectangle 50" o:spid="_x0000_s1026" style="position:absolute;margin-left:306.75pt;margin-top:2.75pt;width:137.25pt;height:257.05pt;z-index:251674624;visibility:visible;mso-wrap-style:square;mso-width-percent:0;mso-height-percent:0;mso-wrap-distance-left:9pt;mso-wrap-distance-top:0;mso-wrap-distance-right:9pt;mso-wrap-distance-bottom:0;mso-position-horizontal:absolute;mso-position-horizontal-relative:text;mso-position-vertical:absolute;mso-position-vertical-relative:text;mso-width-percent:0;mso-height-percent:0;mso-width-relative:page;mso-height-relative:page;v-text-anchor:top" o:gfxdata="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">
+                <v:textbox>
+                  <w:txbxContent>
+                    <w:p>
+                      <w:pPr>
+                        <w:rPr>
+                          <w:rFonts w:ascii="Courier New" w:hAnsi="Courier New" w:cs="Courier New"/>
+                          <w:sz w:val="18"/>
+                          <w:szCs w:val="18"/>
+                        </w:rPr>
+                      </w:pPr>
+                      <w:r>
+                        <w:rPr>
+                          <w:rFonts w:ascii="Courier New" w:hAnsi="Courier New" w:cs="Courier New"/>
+                          <w:sz w:val="18"/>
+                          <w:szCs w:val="18"/>
+                        </w:rPr>
+                        <w:t>+Employee(</w:t>
+                      </w:r>
+                      <w:r>
+                        <w:rPr>
+                          <w:rFonts w:ascii="Courier New" w:hAnsi="Courier New" w:cs="Courier New"/>
+                          <w:sz w:val="18"/>
+                          <w:szCs w:val="18"/>
+                        </w:rPr>
+                        <w:t>)</w:t>
+                      </w:r>
+                    </w:p>
+                    <w:p>
+                      <w:pPr>
+                        <w:rPr>
+                          <w:rFonts w:ascii="Courier New" w:hAnsi="Courier New" w:cs="Courier New"/>
+                          <w:sz w:val="18"/>
+                          <w:szCs w:val="18"/>
+                        </w:rPr>
+                      </w:pPr>
+                      <w:r>
+                        <w:rPr>
+                          <w:rFonts w:ascii="Courier New" w:hAnsi="Courier New" w:cs="Courier New"/>
+                          <w:sz w:val="18"/>
+                          <w:szCs w:val="18"/>
+                        </w:rPr>
+                        <w:t>+</w:t>
+                      </w:r>
+                      <w:r>
+                        <w:rPr>
+                          <w:rFonts w:ascii="Courier New" w:hAnsi="Courier New" w:cs="Courier New"/>
+                          <w:sz w:val="18"/>
+                          <w:szCs w:val="18"/>
+                        </w:rPr>
+                        <w:t>Employee(id:</w:t>
+                      </w:r>
+                      <w:r>
+                        <w:rPr>
+                          <w:rFonts w:ascii="Courier New" w:hAnsi="Courier New" w:cs="Courier New"/>
+                          <w:sz w:val="18"/>
+                          <w:szCs w:val="18"/>
+                        </w:rPr>
+                        <w:t>String</w:t>
+                      </w:r>
+                      <w:r>
+                        <w:rPr>
+                          <w:rFonts w:ascii="Courier New" w:hAnsi="Courier New" w:cs="Courier New"/>
+                          <w:sz w:val="18"/>
+                          <w:szCs w:val="18"/>
+                        </w:rPr>
+                        <w:t>,</w:t>
+                      </w:r>
+                    </w:p>
+                    <w:p>
+                      <w:pPr>
+                        <w:rPr>
+                          <w:rFonts w:ascii="Courier New" w:hAnsi="Courier New" w:cs="Courier New"/>
+                          <w:sz w:val="18"/>
+                          <w:szCs w:val="18"/>
+                        </w:rPr>
+                      </w:pPr>
+                      <w:r>
+                        <w:rPr>
+                          <w:rFonts w:ascii="Courier New" w:hAnsi="Courier New" w:cs="Courier New"/>
+                          <w:sz w:val="18"/>
+                          <w:szCs w:val="18"/>
+                        </w:rPr>
+                        <w:t>name:String,</w:t>
+                      </w:r>
+                    </w:p>
+                    <w:p>
+                      <w:pPr>
+                        <w:rPr>
+                          <w:rFonts w:ascii="Courier New" w:hAnsi="Courier New" w:cs="Courier New"/>
+                          <w:sz w:val="18"/>
+                          <w:szCs w:val="18"/>
+                        </w:rPr>
+                      </w:pPr>
+                      <w:r>
+                        <w:rPr>
+                          <w:rFonts w:ascii="Courier New" w:hAnsi="Courier New" w:cs="Courier New"/>
+                          <w:sz w:val="18"/>
+                          <w:szCs w:val="18"/>
+                        </w:rPr>
+                        <w:t>address:String,</w:t>
+                      </w:r>
+                    </w:p>
+                    <w:p>
+                      <w:pPr>
+                        <w:rPr>
+                          <w:rFonts w:ascii="Courier New" w:hAnsi="Courier New" w:cs="Courier New"/>
+                          <w:sz w:val="18"/>
+                          <w:szCs w:val="18"/>
+                        </w:rPr>
+                      </w:pPr>
+                      <w:r>
+                        <w:rPr>
+                          <w:rFonts w:ascii="Courier New" w:hAnsi="Courier New" w:cs="Courier New"/>
+                          <w:sz w:val="18"/>
+                          <w:szCs w:val="18"/>
+                        </w:rPr>
+                        <w:t>phone:String,</w:t>
+                      </w:r>
+                    </w:p>
+                    <w:p>
+                      <w:pPr>
+                        <w:rPr>
+                          <w:rFonts w:ascii="Courier New" w:hAnsi="Courier New" w:cs="Courier New"/>
+                          <w:sz w:val="18"/>
+                          <w:szCs w:val="18"/>
+                        </w:rPr>
+                      </w:pPr>
+                      <w:r>
+                        <w:rPr>
+                          <w:rFonts w:ascii="Courier New" w:hAnsi="Courier New" w:cs="Courier New"/>
+                          <w:sz w:val="18"/>
+                          <w:szCs w:val="18"/>
+                        </w:rPr>
+                        <w:t>sin:long,</w:t>
+                      </w:r>
+                    </w:p>
+                    <w:p>
+                      <w:pPr>
+                        <w:rPr>
+                          <w:rFonts w:ascii="Courier New" w:hAnsi="Courier New" w:cs="Courier New"/>
+                          <w:sz w:val="18"/>
+                          <w:szCs w:val="18"/>
+                        </w:rPr>
+                      </w:pPr>
+                      <w:r>
+                        <w:rPr>
+                          <w:rFonts w:ascii="Courier New" w:hAnsi="Courier New" w:cs="Courier New"/>
+                          <w:sz w:val="18"/>
+                          <w:szCs w:val="18"/>
+                        </w:rPr>
+                        <w:t>dob:String,</w:t>
+                      </w:r>
+                    </w:p>
+                    <w:p>
+                      <w:pPr>
+                        <w:rPr>
+                          <w:rFonts w:ascii="Courier New" w:hAnsi="Courier New" w:cs="Courier New"/>
+                          <w:sz w:val="18"/>
+                          <w:szCs w:val="18"/>
+                        </w:rPr>
+                      </w:pPr>
+                      <w:r>
+                        <w:rPr>
+                          <w:rFonts w:ascii="Courier New" w:hAnsi="Courier New" w:cs="Courier New"/>
+                          <w:sz w:val="18"/>
+                          <w:szCs w:val="18"/>
+                        </w:rPr>
+                        <w:t>dept:String)</w:t>
+                      </w:r>
+                    </w:p>
+                    <w:p>
+                      <w:pPr>
+                        <w:rPr>
+                          <w:rFonts w:ascii="Courier New" w:hAnsi="Courier New" w:cs="Courier New"/>
+                          <w:sz w:val="18"/>
+                          <w:szCs w:val="18"/>
+                        </w:rPr>
+                      </w:pPr>
+                      <w:r>
+                        <w:rPr>
+                          <w:rFonts w:ascii="Courier New" w:hAnsi="Courier New" w:cs="Courier New"/>
+                          <w:sz w:val="18"/>
+                          <w:szCs w:val="18"/>
+                        </w:rPr>
+                        <w:t>Getters</w:t>
+                      </w:r>
+                    </w:p>
+                    <w:p>
+                      <w:pPr>
+                        <w:rPr>
+                          <w:rFonts w:ascii="Courier New" w:hAnsi="Courier New" w:cs="Courier New"/>
+                          <w:sz w:val="18"/>
+                          <w:szCs w:val="18"/>
+                        </w:rPr>
+                      </w:pPr>
+                      <w:r>
+                        <w:rPr>
+                          <w:rFonts w:ascii="Courier New" w:hAnsi="Courier New" w:cs="Courier New"/>
+                          <w:sz w:val="18"/>
+                          <w:szCs w:val="18"/>
+                        </w:rPr>
+                        <w:t>Setters</w:t>
+                      </w:r>
+                    </w:p>
+                    <w:p>
+                      <w:pPr>
+                        <w:rPr>
+                          <w:rFonts w:ascii="Courier New" w:hAnsi="Courier New" w:cs="Courier New"/>
+                          <w:sz w:val="18"/>
+                          <w:szCs w:val="18"/>
+                        </w:rPr>
+                      </w:pPr>
+                      <w:r>
+                        <w:rPr>
+                          <w:rFonts w:ascii="Courier New" w:hAnsi="Courier New" w:cs="Courier New"/>
+                          <w:sz w:val="18"/>
+                          <w:szCs w:val="18"/>
+                        </w:rPr>
+                        <w:t>+toString(</w:t>
+                      </w:r>
+                      <w:r>
+                        <w:rPr>
+                          <w:rFonts w:ascii="Courier New" w:hAnsi="Courier New" w:cs="Courier New"/>
+                          <w:sz w:val="18"/>
+                          <w:szCs w:val="18"/>
+                        </w:rPr>
+                        <w:t>)</w:t>
+                      </w:r>
+                      <w:r>
+                        <w:rPr>
+                          <w:rFonts w:ascii="Courier New" w:hAnsi="Courier New" w:cs="Courier New"/>
+                          <w:sz w:val="18"/>
+                          <w:szCs w:val="18"/>
+                        </w:rPr>
+                        <w:t>:String</w:t>
+                      </w:r>
+                    </w:p>
+                  </w:txbxContent>
+                </v:textbox>
+              </v:rect>
+            </w:pict>
+          </mc:Fallback>
+        </mc:AlternateContent>
+      </w:r>
+      <w:r>
+        <w:rPr>
+          <w:b/>
+          <w:bCs/>
+          <w:noProof/>
+          <w:u w:val="single"/>
+        </w:rPr>
         <mc:AlternateContent>
           <mc:Choice Requires="wps">
             <w:drawing>
@@ -580,7 +1130,7 @@
           </mc:Choice>
           <mc:Fallback>
             <w:pict>
-              <v:rect w14:anchorId="52F63C61" id="Rectangle 52" o:spid="_x0000_s1026" style="position:absolute;margin-left:2in;margin-top:2.95pt;width:137.25pt;height:28.85pt;z-index:251672576;visibility:visible;mso-wrap-style:square;mso-width-percent:0;mso-height-percent:0;mso-wrap-distance-left:9pt;mso-wrap-distance-top:0;mso-wrap-distance-right:9pt;mso-wrap-distance-bottom:0;mso-position-horizontal:absolute;mso-position-horizontal-relative:text;mso-position-vertical:absolute;mso-position-vertical-relative:text;mso-width-percent:0;mso-height-percent:0;mso-width-relative:page;mso-height-relative:page;v-text-anchor:top" o:gfxdata="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">
+              <v:rect w14:anchorId="52F63C61" id="Rectangle 52" o:spid="_x0000_s1027" style="position:absolute;margin-left:2in;margin-top:2.95pt;width:137.25pt;height:28.85pt;z-index:251672576;visibility:visible;mso-wrap-style:square;mso-width-percent:0;mso-height-percent:0;mso-wrap-distance-left:9pt;mso-wrap-distance-top:0;mso-wrap-distance-right:9pt;mso-wrap-distance-bottom:0;mso-position-horizontal:absolute;mso-position-horizontal-relative:text;mso-position-vertical:absolute;mso-position-vertical-relative:text;mso-width-percent:0;mso-height-percent:0;mso-width-relative:page;mso-height-relative:page;v-text-anchor:top" o:gfxdata="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">
                 <v:textbox>
                   <w:txbxContent>
                     <w:p>
@@ -621,16 +1171,16 @@
         <mc:AlternateContent>
           <mc:Choice Requires="wps">
             <w:drawing>
-              <wp:anchor distT="0" distB="0" distL="114300" distR="114300" simplePos="0" relativeHeight="251673600" behindDoc="0" locked="0" layoutInCell="1" allowOverlap="1" wp14:anchorId="4B7725C9" wp14:editId="075D765B">
+              <wp:anchor distT="0" distB="0" distL="114300" distR="114300" simplePos="0" relativeHeight="251673600" behindDoc="0" locked="0" layoutInCell="1" allowOverlap="1" wp14:anchorId="4B7725C9" wp14:editId="4FAC610F">
                 <wp:simplePos x="0" y="0"/>
                 <wp:positionH relativeFrom="column">
-                  <wp:posOffset>1828800</wp:posOffset>
+                  <wp:posOffset>1830705</wp:posOffset>
                 </wp:positionH>
                 <wp:positionV relativeFrom="paragraph">
                   <wp:posOffset>64770</wp:posOffset>
                 </wp:positionV>
-                <wp:extent cx="1743075" cy="1019175"/>
-                <wp:effectExtent l="9525" t="5715" r="9525" b="13335"/>
+                <wp:extent cx="1743075" cy="2173605"/>
+                <wp:effectExtent l="0" t="0" r="28575" b="17145"/>
                 <wp:wrapNone/>
                 <wp:docPr id="51" name="Rectangle 51"/>
                 <wp:cNvGraphicFramePr>
@@ -645,7 +1195,7 @@
                       <wps:spPr bwMode="auto">
                         <a:xfrm>
                           <a:off x="0" y="0"/>
-                          <a:ext cx="1743075" cy="1019175"/>
+                          <a:ext cx="1743075" cy="2173605"/>
                         </a:xfrm>
                         <a:prstGeom prst="rect">
                           <a:avLst/>
@@ -866,7 +1416,7 @@
           </mc:Choice>
           <mc:Fallback>
             <w:pict>
-              <v:rect w14:anchorId="4B7725C9" id="Rectangle 51" o:spid="_x0000_s1027" style="position:absolute;left:0;text-align:left;margin-left:2in;margin-top:5.1pt;width:137.25pt;height:80.25pt;z-index:251673600;visibility:visible;mso-wrap-style:square;mso-width-percent:0;mso-height-percent:0;mso-wrap-distance-left:9pt;mso-wrap-distance-top:0;mso-wrap-distance-right:9pt;mso-wrap-distance-bottom:0;mso-position-horizontal:absolute;mso-position-horizontal-relative:text;mso-position-vertical:absolute;mso-position-vertical-relative:text;mso-width-percent:0;mso-height-percent:0;mso-width-relative:page;mso-height-relative:page;v-text-anchor:top" o:gfxdata="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">
+              <v:rect w14:anchorId="4B7725C9" id="Rectangle 51" o:spid="_x0000_s1028" style="position:absolute;left:0;text-align:left;margin-left:144.15pt;margin-top:5.1pt;width:137.25pt;height:171.15pt;z-index:251673600;visibility:visible;mso-wrap-style:square;mso-width-percent:0;mso-height-percent:0;mso-wrap-distance-left:9pt;mso-wrap-distance-top:0;mso-wrap-distance-right:9pt;mso-wrap-distance-bottom:0;mso-position-horizontal:absolute;mso-position-horizontal-relative:text;mso-position-vertical:absolute;mso-position-vertical-relative:text;mso-width-percent:0;mso-height-percent:0;mso-width-relative:page;mso-height-relative:page;v-text-anchor:top" o:gfxdata="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">
                 <v:textbox>
                   <w:txbxContent>
                     <w:p>
@@ -1073,6 +1623,42 @@
     <w:p>
       <w:pPr>
         <w:ind w:left="720" w:hanging="720"/>
+      </w:pPr>
+    </w:p>
+    <w:p>
+      <w:pPr>
+        <w:rPr>
+          <w:b/>
+          <w:bCs/>
+          <w:u w:val="single"/>
+        </w:rPr>
+      </w:pPr>
+    </w:p>
+    <w:p>
+      <w:pPr>
+        <w:rPr>
+          <w:b/>
+          <w:bCs/>
+          <w:u w:val="single"/>
+        </w:rPr>
+      </w:pPr>
+    </w:p>
+    <w:p>
+      <w:pPr>
+        <w:rPr>
+          <w:b/>
+          <w:bCs/>
+          <w:u w:val="single"/>
+        </w:rPr>
+      </w:pPr>
+    </w:p>
+    <w:p>
+      <w:pPr>
+        <w:rPr>
+          <w:b/>
+          <w:bCs/>
+          <w:u w:val="single"/>
+        </w:rPr>
       </w:pPr>
       <w:r>
         <w:rPr>
@@ -1084,595 +1670,7 @@
         <mc:AlternateContent>
           <mc:Choice Requires="wps">
             <w:drawing>
-              <wp:anchor distT="0" distB="0" distL="114300" distR="114300" simplePos="0" relativeHeight="251674624" behindDoc="0" locked="0" layoutInCell="1" allowOverlap="1" wp14:anchorId="34F173FA" wp14:editId="78341064">
-                <wp:simplePos x="0" y="0"/>
-                <wp:positionH relativeFrom="column">
-                  <wp:posOffset>1828800</wp:posOffset>
-                </wp:positionH>
-                <wp:positionV relativeFrom="paragraph">
-                  <wp:posOffset>71120</wp:posOffset>
-                </wp:positionV>
-                <wp:extent cx="1743075" cy="1533525"/>
-                <wp:effectExtent l="9525" t="12065" r="9525" b="6985"/>
-                <wp:wrapNone/>
-                <wp:docPr id="50" name="Rectangle 50"/>
-                <wp:cNvGraphicFramePr>
-                  <a:graphicFrameLocks xmlns:a="http://schemas.openxmlformats.org/drawingml/2006/main"/>
-                </wp:cNvGraphicFramePr>
-                <a:graphic xmlns:a="http://schemas.openxmlformats.org/drawingml/2006/main">
-                  <a:graphicData uri="http://schemas.microsoft.com/office/word/2010/wordprocessingShape">
-                    <wps:wsp>
-                      <wps:cNvSpPr>
-                        <a:spLocks noChangeArrowheads="1"/>
-                      </wps:cNvSpPr>
-                      <wps:spPr bwMode="auto">
-                        <a:xfrm>
-                          <a:off x="0" y="0"/>
-                          <a:ext cx="1743075" cy="1533525"/>
-                        </a:xfrm>
-                        <a:prstGeom prst="rect">
-                          <a:avLst/>
-                        </a:prstGeom>
-                        <a:solidFill>
-                          <a:srgbClr val="FFFFFF"/>
-                        </a:solidFill>
-                        <a:ln w="9525">
-                          <a:solidFill>
-                            <a:srgbClr val="000000"/>
-                          </a:solidFill>
-                          <a:miter lim="800000"/>
-                          <a:headEnd/>
-                          <a:tailEnd/>
-                        </a:ln>
-                      </wps:spPr>
-                      <wps:txbx>
-                        <w:txbxContent>
-                          <w:p>
-                            <w:pPr>
-                              <w:rPr>
-                                <w:rFonts w:ascii="Courier New" w:hAnsi="Courier New" w:cs="Courier New"/>
-                                <w:sz w:val="18"/>
-                                <w:szCs w:val="18"/>
-                              </w:rPr>
-                            </w:pPr>
-                            <w:r>
-                              <w:rPr>
-                                <w:rFonts w:ascii="Courier New" w:hAnsi="Courier New" w:cs="Courier New"/>
-                                <w:sz w:val="18"/>
-                                <w:szCs w:val="18"/>
-                              </w:rPr>
-                              <w:t>+Employee(</w:t>
-                            </w:r>
-                            <w:r>
-                              <w:rPr>
-                                <w:rFonts w:ascii="Courier New" w:hAnsi="Courier New" w:cs="Courier New"/>
-                                <w:sz w:val="18"/>
-                                <w:szCs w:val="18"/>
-                              </w:rPr>
-                              <w:t>)</w:t>
-                            </w:r>
-                          </w:p>
-                          <w:p>
-                            <w:pPr>
-                              <w:rPr>
-                                <w:rFonts w:ascii="Courier New" w:hAnsi="Courier New" w:cs="Courier New"/>
-                                <w:sz w:val="18"/>
-                                <w:szCs w:val="18"/>
-                              </w:rPr>
-                            </w:pPr>
-                            <w:r>
-                              <w:rPr>
-                                <w:rFonts w:ascii="Courier New" w:hAnsi="Courier New" w:cs="Courier New"/>
-                                <w:sz w:val="18"/>
-                                <w:szCs w:val="18"/>
-                              </w:rPr>
-                              <w:t>+</w:t>
-                            </w:r>
-                            <w:r>
-                              <w:rPr>
-                                <w:rFonts w:ascii="Courier New" w:hAnsi="Courier New" w:cs="Courier New"/>
-                                <w:sz w:val="18"/>
-                                <w:szCs w:val="18"/>
-                              </w:rPr>
-                              <w:t>Employee(id:</w:t>
-                            </w:r>
-                            <w:r>
-                              <w:rPr>
-                                <w:rFonts w:ascii="Courier New" w:hAnsi="Courier New" w:cs="Courier New"/>
-                                <w:sz w:val="18"/>
-                                <w:szCs w:val="18"/>
-                              </w:rPr>
-                              <w:t>String</w:t>
-                            </w:r>
-                            <w:r>
-                              <w:rPr>
-                                <w:rFonts w:ascii="Courier New" w:hAnsi="Courier New" w:cs="Courier New"/>
-                                <w:sz w:val="18"/>
-                                <w:szCs w:val="18"/>
-                              </w:rPr>
-                              <w:t>,</w:t>
-                            </w:r>
-                          </w:p>
-                          <w:p>
-                            <w:pPr>
-                              <w:rPr>
-                                <w:rFonts w:ascii="Courier New" w:hAnsi="Courier New" w:cs="Courier New"/>
-                                <w:sz w:val="18"/>
-                                <w:szCs w:val="18"/>
-                              </w:rPr>
-                            </w:pPr>
-                            <w:r>
-                              <w:rPr>
-                                <w:rFonts w:ascii="Courier New" w:hAnsi="Courier New" w:cs="Courier New"/>
-                                <w:sz w:val="18"/>
-                                <w:szCs w:val="18"/>
-                              </w:rPr>
-                              <w:t>name:String,</w:t>
-                            </w:r>
-                          </w:p>
-                          <w:p>
-                            <w:pPr>
-                              <w:rPr>
-                                <w:rFonts w:ascii="Courier New" w:hAnsi="Courier New" w:cs="Courier New"/>
-                                <w:sz w:val="18"/>
-                                <w:szCs w:val="18"/>
-                              </w:rPr>
-                            </w:pPr>
-                            <w:r>
-                              <w:rPr>
-                                <w:rFonts w:ascii="Courier New" w:hAnsi="Courier New" w:cs="Courier New"/>
-                                <w:sz w:val="18"/>
-                                <w:szCs w:val="18"/>
-                              </w:rPr>
-                              <w:t>address:String,</w:t>
-                            </w:r>
-                          </w:p>
-                          <w:p>
-                            <w:pPr>
-                              <w:rPr>
-                                <w:rFonts w:ascii="Courier New" w:hAnsi="Courier New" w:cs="Courier New"/>
-                                <w:sz w:val="18"/>
-                                <w:szCs w:val="18"/>
-                              </w:rPr>
-                            </w:pPr>
-                            <w:r>
-                              <w:rPr>
-                                <w:rFonts w:ascii="Courier New" w:hAnsi="Courier New" w:cs="Courier New"/>
-                                <w:sz w:val="18"/>
-                                <w:szCs w:val="18"/>
-                              </w:rPr>
-                              <w:t>phone:String,</w:t>
-                            </w:r>
-                          </w:p>
-                          <w:p>
-                            <w:pPr>
-                              <w:rPr>
-                                <w:rFonts w:ascii="Courier New" w:hAnsi="Courier New" w:cs="Courier New"/>
-                                <w:sz w:val="18"/>
-                                <w:szCs w:val="18"/>
-                              </w:rPr>
-                            </w:pPr>
-                            <w:r>
-                              <w:rPr>
-                                <w:rFonts w:ascii="Courier New" w:hAnsi="Courier New" w:cs="Courier New"/>
-                                <w:sz w:val="18"/>
-                                <w:szCs w:val="18"/>
-                              </w:rPr>
-                              <w:t>sin:long,</w:t>
-                            </w:r>
-                          </w:p>
-                          <w:p>
-                            <w:pPr>
-                              <w:rPr>
-                                <w:rFonts w:ascii="Courier New" w:hAnsi="Courier New" w:cs="Courier New"/>
-                                <w:sz w:val="18"/>
-                                <w:szCs w:val="18"/>
-                              </w:rPr>
-                            </w:pPr>
-                            <w:r>
-                              <w:rPr>
-                                <w:rFonts w:ascii="Courier New" w:hAnsi="Courier New" w:cs="Courier New"/>
-                                <w:sz w:val="18"/>
-                                <w:szCs w:val="18"/>
-                              </w:rPr>
-                              <w:t>dob:String,</w:t>
-                            </w:r>
-                          </w:p>
-                          <w:p>
-                            <w:pPr>
-                              <w:rPr>
-                                <w:rFonts w:ascii="Courier New" w:hAnsi="Courier New" w:cs="Courier New"/>
-                                <w:sz w:val="18"/>
-                                <w:szCs w:val="18"/>
-                              </w:rPr>
-                            </w:pPr>
-                            <w:r>
-                              <w:rPr>
-                                <w:rFonts w:ascii="Courier New" w:hAnsi="Courier New" w:cs="Courier New"/>
-                                <w:sz w:val="18"/>
-                                <w:szCs w:val="18"/>
-                              </w:rPr>
-                              <w:t>dept:String)</w:t>
-                            </w:r>
-                          </w:p>
-                          <w:p>
-                            <w:pPr>
-                              <w:rPr>
-                                <w:rFonts w:ascii="Courier New" w:hAnsi="Courier New" w:cs="Courier New"/>
-                                <w:sz w:val="18"/>
-                                <w:szCs w:val="18"/>
-                              </w:rPr>
-                            </w:pPr>
-                            <w:r>
-                              <w:rPr>
-                                <w:rFonts w:ascii="Courier New" w:hAnsi="Courier New" w:cs="Courier New"/>
-                                <w:sz w:val="18"/>
-                                <w:szCs w:val="18"/>
-                              </w:rPr>
-                              <w:t>Getters</w:t>
-                            </w:r>
-                          </w:p>
-                          <w:p>
-                            <w:pPr>
-                              <w:rPr>
-                                <w:rFonts w:ascii="Courier New" w:hAnsi="Courier New" w:cs="Courier New"/>
-                                <w:sz w:val="18"/>
-                                <w:szCs w:val="18"/>
-                              </w:rPr>
-                            </w:pPr>
-                            <w:r>
-                              <w:rPr>
-                                <w:rFonts w:ascii="Courier New" w:hAnsi="Courier New" w:cs="Courier New"/>
-                                <w:sz w:val="18"/>
-                                <w:szCs w:val="18"/>
-                              </w:rPr>
-                              <w:t>Setters</w:t>
-                            </w:r>
-                          </w:p>
-                          <w:p>
-                            <w:pPr>
-                              <w:rPr>
-                                <w:rFonts w:ascii="Courier New" w:hAnsi="Courier New" w:cs="Courier New"/>
-                                <w:sz w:val="18"/>
-                                <w:szCs w:val="18"/>
-                              </w:rPr>
-                            </w:pPr>
-                            <w:r>
-                              <w:rPr>
-                                <w:rFonts w:ascii="Courier New" w:hAnsi="Courier New" w:cs="Courier New"/>
-                                <w:sz w:val="18"/>
-                                <w:szCs w:val="18"/>
-                              </w:rPr>
-                              <w:t>+toString(</w:t>
-                            </w:r>
-                            <w:r>
-                              <w:rPr>
-                                <w:rFonts w:ascii="Courier New" w:hAnsi="Courier New" w:cs="Courier New"/>
-                                <w:sz w:val="18"/>
-                                <w:szCs w:val="18"/>
-                              </w:rPr>
-                              <w:t>)</w:t>
-                            </w:r>
-                            <w:r>
-                              <w:rPr>
-                                <w:rFonts w:ascii="Courier New" w:hAnsi="Courier New" w:cs="Courier New"/>
-                                <w:sz w:val="18"/>
-                                <w:szCs w:val="18"/>
-                              </w:rPr>
-                              <w:t>:String</w:t>
-                            </w:r>
-                          </w:p>
-                        </w:txbxContent>
-                      </wps:txbx>
-                      <wps:bodyPr rot="0" vert="horz" wrap="square" lIns="91440" tIns="45720" rIns="91440" bIns="45720" anchor="t" anchorCtr="0" upright="1">
-                        <a:noAutofit/>
-                      </wps:bodyPr>
-                    </wps:wsp>
-                  </a:graphicData>
-                </a:graphic>
-                <wp14:sizeRelH relativeFrom="page">
-                  <wp14:pctWidth>0</wp14:pctWidth>
-                </wp14:sizeRelH>
-                <wp14:sizeRelV relativeFrom="page">
-                  <wp14:pctHeight>0</wp14:pctHeight>
-                </wp14:sizeRelV>
-              </wp:anchor>
-            </w:drawing>
-          </mc:Choice>
-          <mc:Fallback>
-            <w:pict>
-              <v:rect w14:anchorId="34F173FA" id="Rectangle 50" o:spid="_x0000_s1028" style="position:absolute;left:0;text-align:left;margin-left:2in;margin-top:5.6pt;width:137.25pt;height:120.75pt;z-index:251674624;visibility:visible;mso-wrap-style:square;mso-width-percent:0;mso-height-percent:0;mso-wrap-distance-left:9pt;mso-wrap-distance-top:0;mso-wrap-distance-right:9pt;mso-wrap-distance-bottom:0;mso-position-horizontal:absolute;mso-position-horizontal-relative:text;mso-position-vertical:absolute;mso-position-vertical-relative:text;mso-width-percent:0;mso-height-percent:0;mso-width-relative:page;mso-height-relative:page;v-text-anchor:top" o:gfxdata="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">
-                <v:textbox>
-                  <w:txbxContent>
-                    <w:p>
-                      <w:pPr>
-                        <w:rPr>
-                          <w:rFonts w:ascii="Courier New" w:hAnsi="Courier New" w:cs="Courier New"/>
-                          <w:sz w:val="18"/>
-                          <w:szCs w:val="18"/>
-                        </w:rPr>
-                      </w:pPr>
-                      <w:r>
-                        <w:rPr>
-                          <w:rFonts w:ascii="Courier New" w:hAnsi="Courier New" w:cs="Courier New"/>
-                          <w:sz w:val="18"/>
-                          <w:szCs w:val="18"/>
-                        </w:rPr>
-                        <w:t>+Employee(</w:t>
-                      </w:r>
-                      <w:r>
-                        <w:rPr>
-                          <w:rFonts w:ascii="Courier New" w:hAnsi="Courier New" w:cs="Courier New"/>
-                          <w:sz w:val="18"/>
-                          <w:szCs w:val="18"/>
-                        </w:rPr>
-                        <w:t>)</w:t>
-                      </w:r>
-                    </w:p>
-                    <w:p>
-                      <w:pPr>
-                        <w:rPr>
-                          <w:rFonts w:ascii="Courier New" w:hAnsi="Courier New" w:cs="Courier New"/>
-                          <w:sz w:val="18"/>
-                          <w:szCs w:val="18"/>
-                        </w:rPr>
-                      </w:pPr>
-                      <w:r>
-                        <w:rPr>
-                          <w:rFonts w:ascii="Courier New" w:hAnsi="Courier New" w:cs="Courier New"/>
-                          <w:sz w:val="18"/>
-                          <w:szCs w:val="18"/>
-                        </w:rPr>
-                        <w:t>+</w:t>
-                      </w:r>
-                      <w:r>
-                        <w:rPr>
-                          <w:rFonts w:ascii="Courier New" w:hAnsi="Courier New" w:cs="Courier New"/>
-                          <w:sz w:val="18"/>
-                          <w:szCs w:val="18"/>
-                        </w:rPr>
-                        <w:t>Employee(id:</w:t>
-                      </w:r>
-                      <w:r>
-                        <w:rPr>
-                          <w:rFonts w:ascii="Courier New" w:hAnsi="Courier New" w:cs="Courier New"/>
-                          <w:sz w:val="18"/>
-                          <w:szCs w:val="18"/>
-                        </w:rPr>
-                        <w:t>String</w:t>
-                      </w:r>
-                      <w:r>
-                        <w:rPr>
-                          <w:rFonts w:ascii="Courier New" w:hAnsi="Courier New" w:cs="Courier New"/>
-                          <w:sz w:val="18"/>
-                          <w:szCs w:val="18"/>
-                        </w:rPr>
-                        <w:t>,</w:t>
-                      </w:r>
-                    </w:p>
-                    <w:p>
-                      <w:pPr>
-                        <w:rPr>
-                          <w:rFonts w:ascii="Courier New" w:hAnsi="Courier New" w:cs="Courier New"/>
-                          <w:sz w:val="18"/>
-                          <w:szCs w:val="18"/>
-                        </w:rPr>
-                      </w:pPr>
-                      <w:r>
-                        <w:rPr>
-                          <w:rFonts w:ascii="Courier New" w:hAnsi="Courier New" w:cs="Courier New"/>
-                          <w:sz w:val="18"/>
-                          <w:szCs w:val="18"/>
-                        </w:rPr>
-                        <w:t>name:String,</w:t>
-                      </w:r>
-                    </w:p>
-                    <w:p>
-                      <w:pPr>
-                        <w:rPr>
-                          <w:rFonts w:ascii="Courier New" w:hAnsi="Courier New" w:cs="Courier New"/>
-                          <w:sz w:val="18"/>
-                          <w:szCs w:val="18"/>
-                        </w:rPr>
-                      </w:pPr>
-                      <w:r>
-                        <w:rPr>
-                          <w:rFonts w:ascii="Courier New" w:hAnsi="Courier New" w:cs="Courier New"/>
-                          <w:sz w:val="18"/>
-                          <w:szCs w:val="18"/>
-                        </w:rPr>
-                        <w:t>address:String,</w:t>
-                      </w:r>
-                    </w:p>
-                    <w:p>
-                      <w:pPr>
-                        <w:rPr>
-                          <w:rFonts w:ascii="Courier New" w:hAnsi="Courier New" w:cs="Courier New"/>
-                          <w:sz w:val="18"/>
-                          <w:szCs w:val="18"/>
-                        </w:rPr>
-                      </w:pPr>
-                      <w:r>
-                        <w:rPr>
-                          <w:rFonts w:ascii="Courier New" w:hAnsi="Courier New" w:cs="Courier New"/>
-                          <w:sz w:val="18"/>
-                          <w:szCs w:val="18"/>
-                        </w:rPr>
-                        <w:t>phone:String,</w:t>
-                      </w:r>
-                    </w:p>
-                    <w:p>
-                      <w:pPr>
-                        <w:rPr>
-                          <w:rFonts w:ascii="Courier New" w:hAnsi="Courier New" w:cs="Courier New"/>
-                          <w:sz w:val="18"/>
-                          <w:szCs w:val="18"/>
-                        </w:rPr>
-                      </w:pPr>
-                      <w:r>
-                        <w:rPr>
-                          <w:rFonts w:ascii="Courier New" w:hAnsi="Courier New" w:cs="Courier New"/>
-                          <w:sz w:val="18"/>
-                          <w:szCs w:val="18"/>
-                        </w:rPr>
-                        <w:t>sin:long,</w:t>
-                      </w:r>
-                    </w:p>
-                    <w:p>
-                      <w:pPr>
-                        <w:rPr>
-                          <w:rFonts w:ascii="Courier New" w:hAnsi="Courier New" w:cs="Courier New"/>
-                          <w:sz w:val="18"/>
-                          <w:szCs w:val="18"/>
-                        </w:rPr>
-                      </w:pPr>
-                      <w:r>
-                        <w:rPr>
-                          <w:rFonts w:ascii="Courier New" w:hAnsi="Courier New" w:cs="Courier New"/>
-                          <w:sz w:val="18"/>
-                          <w:szCs w:val="18"/>
-                        </w:rPr>
-                        <w:t>dob:String,</w:t>
-                      </w:r>
-                    </w:p>
-                    <w:p>
-                      <w:pPr>
-                        <w:rPr>
-                          <w:rFonts w:ascii="Courier New" w:hAnsi="Courier New" w:cs="Courier New"/>
-                          <w:sz w:val="18"/>
-                          <w:szCs w:val="18"/>
-                        </w:rPr>
-                      </w:pPr>
-                      <w:r>
-                        <w:rPr>
-                          <w:rFonts w:ascii="Courier New" w:hAnsi="Courier New" w:cs="Courier New"/>
-                          <w:sz w:val="18"/>
-                          <w:szCs w:val="18"/>
-                        </w:rPr>
-                        <w:t>dept:String)</w:t>
-                      </w:r>
-                    </w:p>
-                    <w:p>
-                      <w:pPr>
-                        <w:rPr>
-                          <w:rFonts w:ascii="Courier New" w:hAnsi="Courier New" w:cs="Courier New"/>
-                          <w:sz w:val="18"/>
-                          <w:szCs w:val="18"/>
-                        </w:rPr>
-                      </w:pPr>
-                      <w:r>
-                        <w:rPr>
-                          <w:rFonts w:ascii="Courier New" w:hAnsi="Courier New" w:cs="Courier New"/>
-                          <w:sz w:val="18"/>
-                          <w:szCs w:val="18"/>
-                        </w:rPr>
-                        <w:t>Getters</w:t>
-                      </w:r>
-                    </w:p>
-                    <w:p>
-                      <w:pPr>
-                        <w:rPr>
-                          <w:rFonts w:ascii="Courier New" w:hAnsi="Courier New" w:cs="Courier New"/>
-                          <w:sz w:val="18"/>
-                          <w:szCs w:val="18"/>
-                        </w:rPr>
-                      </w:pPr>
-                      <w:r>
-                        <w:rPr>
-                          <w:rFonts w:ascii="Courier New" w:hAnsi="Courier New" w:cs="Courier New"/>
-                          <w:sz w:val="18"/>
-                          <w:szCs w:val="18"/>
-                        </w:rPr>
-                        <w:t>Setters</w:t>
-                      </w:r>
-                    </w:p>
-                    <w:p>
-                      <w:pPr>
-                        <w:rPr>
-                          <w:rFonts w:ascii="Courier New" w:hAnsi="Courier New" w:cs="Courier New"/>
-                          <w:sz w:val="18"/>
-                          <w:szCs w:val="18"/>
-                        </w:rPr>
-                      </w:pPr>
-                      <w:r>
-                        <w:rPr>
-                          <w:rFonts w:ascii="Courier New" w:hAnsi="Courier New" w:cs="Courier New"/>
-                          <w:sz w:val="18"/>
-                          <w:szCs w:val="18"/>
-                        </w:rPr>
-                        <w:t>+toString(</w:t>
-                      </w:r>
-                      <w:r>
-                        <w:rPr>
-                          <w:rFonts w:ascii="Courier New" w:hAnsi="Courier New" w:cs="Courier New"/>
-                          <w:sz w:val="18"/>
-                          <w:szCs w:val="18"/>
-                        </w:rPr>
-                        <w:t>)</w:t>
-                      </w:r>
-                      <w:r>
-                        <w:rPr>
-                          <w:rFonts w:ascii="Courier New" w:hAnsi="Courier New" w:cs="Courier New"/>
-                          <w:sz w:val="18"/>
-                          <w:szCs w:val="18"/>
-                        </w:rPr>
-                        <w:t>:String</w:t>
-                      </w:r>
-                    </w:p>
-                  </w:txbxContent>
-                </v:textbox>
-              </v:rect>
-            </w:pict>
-          </mc:Fallback>
-        </mc:AlternateContent>
-      </w:r>
-    </w:p>
-    <w:p>
-      <w:pPr>
-        <w:rPr>
-          <w:b/>
-          <w:bCs/>
-          <w:u w:val="single"/>
-        </w:rPr>
-      </w:pPr>
-    </w:p>
-    <w:p>
-      <w:pPr>
-        <w:rPr>
-          <w:b/>
-          <w:bCs/>
-          <w:u w:val="single"/>
-        </w:rPr>
-      </w:pPr>
-    </w:p>
-    <w:p>
-      <w:pPr>
-        <w:rPr>
-          <w:b/>
-          <w:bCs/>
-          <w:u w:val="single"/>
-        </w:rPr>
-      </w:pPr>
-    </w:p>
-    <w:p>
-      <w:pPr>
-        <w:rPr>
-          <w:b/>
-          <w:bCs/>
-          <w:u w:val="single"/>
-        </w:rPr>
-      </w:pPr>
-      <w:r>
-        <w:rPr>
-          <w:b/>
-          <w:bCs/>
-          <w:noProof/>
-          <w:u w:val="single"/>
-        </w:rPr>
-        <mc:AlternateContent>
-          <mc:Choice Requires="wps">
-            <w:drawing>
-              <wp:anchor distT="0" distB="0" distL="114300" distR="114300" simplePos="0" relativeHeight="251665408" behindDoc="0" locked="0" layoutInCell="1" allowOverlap="1" wp14:anchorId="2DFAFD23" wp14:editId="1E115A7E">
+              <wp:anchor distT="0" distB="0" distL="114300" distR="114300" simplePos="0" relativeHeight="251665408" behindDoc="0" locked="0" layoutInCell="1" allowOverlap="1" wp14:anchorId="2DFAFD23" wp14:editId="5142ABDF">
                 <wp:simplePos x="0" y="0"/>
                 <wp:positionH relativeFrom="column">
                   <wp:posOffset>2664460</wp:posOffset>
@@ -1731,9 +1729,9 @@
               </wp:anchor>
             </w:drawing>
           </mc:Choice>
-          <mc:Fallback xmlns:w16sdtdh="http://schemas.microsoft.com/office/word/2020/wordml/sdtdatahash" xmlns:w16="http://schemas.microsoft.com/office/word/2018/wordml" xmlns:w16cex="http://schemas.microsoft.com/office/word/2018/wordml/cex" xmlns:oel="http://schemas.microsoft.com/office/2019/extlst">
+          <mc:Fallback>
             <w:pict>
-              <v:line w14:anchorId="567794D0" id="Straight Connector 49" o:spid="_x0000_s1026" style="position:absolute;flip:x y;z-index:251665408;visibility:visible;mso-wrap-style:square;mso-width-percent:0;mso-height-percent:0;mso-wrap-distance-left:9pt;mso-wrap-distance-top:0;mso-wrap-distance-right:9pt;mso-wrap-distance-bottom:0;mso-position-horizontal:absolute;mso-position-horizontal-relative:text;mso-position-vertical:absolute;mso-position-vertical-relative:text;mso-width-percent:0;mso-height-percent:0;mso-width-relative:page;mso-height-relative:page" from="209.8pt,20.35pt" to="211pt,62.35pt" o:gfxdata="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">
+              <v:line w14:anchorId="52D99B38" id="Straight Connector 49" o:spid="_x0000_s1026" style="position:absolute;flip:x y;z-index:251665408;visibility:visible;mso-wrap-style:square;mso-width-percent:0;mso-height-percent:0;mso-wrap-distance-left:9pt;mso-wrap-distance-top:0;mso-wrap-distance-right:9pt;mso-wrap-distance-bottom:0;mso-position-horizontal:absolute;mso-position-horizontal-relative:text;mso-position-vertical:absolute;mso-position-vertical-relative:text;mso-width-percent:0;mso-height-percent:0;mso-width-relative:page;mso-height-relative:page" from="209.8pt,20.35pt" to="211pt,62.35pt" o:gfxdata="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">
                 <v:stroke endarrow="block"/>
               </v:line>
             </w:pict>
@@ -1768,7 +1766,7 @@
         <mc:AlternateContent>
           <mc:Choice Requires="wps">
             <w:drawing>
-              <wp:anchor distT="0" distB="0" distL="114300" distR="114300" simplePos="0" relativeHeight="251659264" behindDoc="0" locked="0" layoutInCell="1" allowOverlap="1" wp14:anchorId="70ACF112" wp14:editId="605731D5">
+              <wp:anchor distT="0" distB="0" distL="114300" distR="114300" simplePos="0" relativeHeight="251659264" behindDoc="0" locked="0" layoutInCell="1" allowOverlap="1" wp14:anchorId="70ACF112" wp14:editId="4717776B">
                 <wp:simplePos x="0" y="0"/>
                 <wp:positionH relativeFrom="column">
                   <wp:posOffset>107950</wp:posOffset>
@@ -1846,7 +1844,7 @@
           </mc:Choice>
           <mc:Fallback>
             <w:pict>
-              <v:rect w14:anchorId="70ACF112" id="Rectangle 43" o:spid="_x0000_s1029" style="position:absolute;margin-left:8.5pt;margin-top:22.9pt;width:114pt;height:18pt;z-index:251659264;visibility:visible;mso-wrap-style:square;mso-width-percent:0;mso-height-percent:0;mso-wrap-distance-left:9pt;mso-wrap-distance-top:0;mso-wrap-distance-right:9pt;mso-wrap-distance-bottom:0;mso-position-horizontal:absolute;mso-position-horizontal-relative:text;mso-position-vertical:absolute;mso-position-vertical-relative:text;mso-width-percent:0;mso-height-percent:0;mso-width-relative:page;mso-height-relative:page;v-text-anchor:top" o:gfxdata="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">
+              <v:rect w14:anchorId="70ACF112" id="Rectangle 43" o:spid="_x0000_s1029" style="position:absolute;margin-left:8.5pt;margin-top:22.9pt;width:114pt;height:18pt;z-index:251659264;visibility:visible;mso-wrap-style:square;mso-width-percent:0;mso-height-percent:0;mso-wrap-distance-left:9pt;mso-wrap-distance-top:0;mso-wrap-distance-right:9pt;mso-wrap-distance-bottom:0;mso-position-horizontal:absolute;mso-position-horizontal-relative:text;mso-position-vertical:absolute;mso-position-vertical-relative:text;mso-width-percent:0;mso-height-percent:0;mso-width-relative:page;mso-height-relative:page;v-text-anchor:top" o:gfxdata="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">
                 <v:textbox>
                   <w:txbxContent>
                     <w:p>
@@ -1960,7 +1958,7 @@
           </mc:Choice>
           <mc:Fallback>
             <w:pict>
-              <v:rect w14:anchorId="34A67395" id="Rectangle 44" o:spid="_x0000_s1030" style="position:absolute;margin-left:333pt;margin-top:23.65pt;width:120pt;height:22.5pt;z-index:251661312;visibility:visible;mso-wrap-style:square;mso-width-percent:0;mso-height-percent:0;mso-wrap-distance-left:9pt;mso-wrap-distance-top:0;mso-wrap-distance-right:9pt;mso-wrap-distance-bottom:0;mso-position-horizontal:absolute;mso-position-horizontal-relative:text;mso-position-vertical:absolute;mso-position-vertical-relative:text;mso-width-percent:0;mso-height-percent:0;mso-width-relative:page;mso-height-relative:page;v-text-anchor:top" o:gfxdata="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">
+              <v:rect w14:anchorId="34A67395" id="Rectangle 44" o:spid="_x0000_s1030" style="position:absolute;margin-left:333pt;margin-top:23.65pt;width:120pt;height:22.5pt;z-index:251661312;visibility:visible;mso-wrap-style:square;mso-width-percent:0;mso-height-percent:0;mso-wrap-distance-left:9pt;mso-wrap-distance-top:0;mso-wrap-distance-right:9pt;mso-wrap-distance-bottom:0;mso-position-horizontal:absolute;mso-position-horizontal-relative:text;mso-position-vertical:absolute;mso-position-vertical-relative:text;mso-width-percent:0;mso-height-percent:0;mso-width-relative:page;mso-height-relative:page;v-text-anchor:top" o:gfxdata="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">
                 <v:textbox>
                   <w:txbxContent>
                     <w:p>
@@ -2074,7 +2072,7 @@
           </mc:Choice>
           <mc:Fallback>
             <w:pict>
-              <v:rect w14:anchorId="35A9267E" id="Rectangle 42" o:spid="_x0000_s1031" style="position:absolute;margin-left:148.75pt;margin-top:22.4pt;width:132.75pt;height:18pt;z-index:251660288;visibility:visible;mso-wrap-style:square;mso-width-percent:0;mso-height-percent:0;mso-wrap-distance-left:9pt;mso-wrap-distance-top:0;mso-wrap-distance-right:9pt;mso-wrap-distance-bottom:0;mso-position-horizontal:absolute;mso-position-horizontal-relative:text;mso-position-vertical:absolute;mso-position-vertical-relative:text;mso-width-percent:0;mso-height-percent:0;mso-width-relative:page;mso-height-relative:page;v-text-anchor:top" o:gfxdata="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">
+              <v:rect w14:anchorId="35A9267E" id="Rectangle 42" o:spid="_x0000_s1031" style="position:absolute;margin-left:148.75pt;margin-top:22.4pt;width:132.75pt;height:18pt;z-index:251660288;visibility:visible;mso-wrap-style:square;mso-width-percent:0;mso-height-percent:0;mso-wrap-distance-left:9pt;mso-wrap-distance-top:0;mso-wrap-distance-right:9pt;mso-wrap-distance-bottom:0;mso-position-horizontal:absolute;mso-position-horizontal-relative:text;mso-position-vertical:absolute;mso-position-vertical-relative:text;mso-width-percent:0;mso-height-percent:0;mso-width-relative:page;mso-height-relative:page;v-text-anchor:top" o:gfxdata="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">
                 <v:textbox>
                   <w:txbxContent>
                     <w:p>
@@ -2169,7 +2167,7 @@
               </wp:anchor>
             </w:drawing>
           </mc:Choice>
-          <mc:Fallback xmlns:w16sdtdh="http://schemas.microsoft.com/office/word/2020/wordml/sdtdatahash" xmlns:w16="http://schemas.microsoft.com/office/word/2018/wordml" xmlns:w16cex="http://schemas.microsoft.com/office/word/2018/wordml/cex" xmlns:oel="http://schemas.microsoft.com/office/2019/extlst">
+          <mc:Fallback>
             <w:pict>
               <v:line w14:anchorId="541F52E2" id="Straight Connector 48" o:spid="_x0000_s1026" style="position:absolute;flip:y;z-index:251663360;visibility:visible;mso-wrap-style:square;mso-width-percent:0;mso-height-percent:0;mso-wrap-distance-left:9pt;mso-wrap-distance-top:0;mso-wrap-distance-right:9pt;mso-wrap-distance-bottom:0;mso-position-horizontal:absolute;mso-position-horizontal-relative:text;mso-position-vertical:absolute;mso-position-vertical-relative:text;mso-width-percent:0;mso-height-percent:0;mso-width-relative:page;mso-height-relative:page" from="410.75pt,9.6pt" to="410.75pt,22.35pt" o:gfxdata="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"/>
             </w:pict>
@@ -2245,7 +2243,7 @@
               </wp:anchor>
             </w:drawing>
           </mc:Choice>
-          <mc:Fallback xmlns:w16sdtdh="http://schemas.microsoft.com/office/word/2020/wordml/sdtdatahash" xmlns:w16="http://schemas.microsoft.com/office/word/2018/wordml" xmlns:w16cex="http://schemas.microsoft.com/office/word/2018/wordml/cex" xmlns:oel="http://schemas.microsoft.com/office/2019/extlst">
+          <mc:Fallback>
             <w:pict>
               <v:line w14:anchorId="5FDA5089" id="Straight Connector 47" o:spid="_x0000_s1026" style="position:absolute;flip:y;z-index:251664384;visibility:visible;mso-wrap-style:square;mso-width-percent:0;mso-height-percent:0;mso-wrap-distance-left:9pt;mso-wrap-distance-top:0;mso-wrap-distance-right:9pt;mso-wrap-distance-bottom:0;mso-position-horizontal:absolute;mso-position-horizontal-relative:text;mso-position-vertical:absolute;mso-position-vertical-relative:text;mso-width-percent:0;mso-height-percent:0;mso-width-relative:page;mso-height-relative:page" from="211.2pt,9.6pt" to="211.2pt,22.35pt" o:gfxdata="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"/>
             </w:pict>
@@ -2321,7 +2319,7 @@
               </wp:anchor>
             </w:drawing>
           </mc:Choice>
-          <mc:Fallback xmlns:w16sdtdh="http://schemas.microsoft.com/office/word/2020/wordml/sdtdatahash" xmlns:w16="http://schemas.microsoft.com/office/word/2018/wordml" xmlns:w16cex="http://schemas.microsoft.com/office/word/2018/wordml/cex" xmlns:oel="http://schemas.microsoft.com/office/2019/extlst">
+          <mc:Fallback>
             <w:pict>
               <v:line w14:anchorId="120A8E28" id="Straight Connector 46" o:spid="_x0000_s1026" style="position:absolute;flip:y;z-index:251662336;visibility:visible;mso-wrap-style:square;mso-width-percent:0;mso-height-percent:0;mso-wrap-distance-left:9pt;mso-wrap-distance-top:0;mso-wrap-distance-right:9pt;mso-wrap-distance-bottom:0;mso-position-horizontal:absolute;mso-position-horizontal-relative:text;mso-position-vertical:absolute;mso-position-vertical-relative:text;mso-width-percent:0;mso-height-percent:0;mso-width-relative:page;mso-height-relative:page" from="55.75pt,9.6pt" to="55.75pt,22.35pt" o:gfxdata="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"/>
             </w:pict>
@@ -2397,7 +2395,7 @@
               </wp:anchor>
             </w:drawing>
           </mc:Choice>
-          <mc:Fallback xmlns:w16sdtdh="http://schemas.microsoft.com/office/word/2020/wordml/sdtdatahash" xmlns:w16="http://schemas.microsoft.com/office/word/2018/wordml" xmlns:w16cex="http://schemas.microsoft.com/office/word/2018/wordml/cex" xmlns:oel="http://schemas.microsoft.com/office/2019/extlst">
+          <mc:Fallback>
             <w:pict>
               <v:line w14:anchorId="31ECC40B" id="Straight Connector 45" o:spid="_x0000_s1026" style="position:absolute;z-index:251675648;visibility:visible;mso-wrap-style:square;mso-width-percent:0;mso-height-percent:0;mso-wrap-distance-left:9pt;mso-wrap-distance-top:0;mso-wrap-distance-right:9pt;mso-wrap-distance-bottom:0;mso-position-horizontal:absolute;mso-position-horizontal-relative:text;mso-position-vertical:absolute;mso-position-vertical-relative:text;mso-width-percent:0;mso-height-percent:0;mso-width-relative:page;mso-height-relative:page" from="55.25pt,9.6pt" to="410.75pt,9.6pt" o:gfxdata="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"/>
             </w:pict>
@@ -2423,16 +2421,16 @@
         <mc:AlternateContent>
           <mc:Choice Requires="wps">
             <w:drawing>
-              <wp:anchor distT="0" distB="0" distL="114300" distR="114300" simplePos="0" relativeHeight="251666432" behindDoc="0" locked="0" layoutInCell="1" allowOverlap="1" wp14:anchorId="05DD39A5" wp14:editId="7E8A3983">
+              <wp:anchor distT="0" distB="0" distL="114300" distR="114300" simplePos="0" relativeHeight="251666432" behindDoc="0" locked="0" layoutInCell="1" allowOverlap="1" wp14:anchorId="05DD39A5" wp14:editId="67F2E8B7">
                 <wp:simplePos x="0" y="0"/>
                 <wp:positionH relativeFrom="column">
-                  <wp:posOffset>107950</wp:posOffset>
+                  <wp:posOffset>106680</wp:posOffset>
                 </wp:positionH>
                 <wp:positionV relativeFrom="paragraph">
-                  <wp:posOffset>184785</wp:posOffset>
+                  <wp:posOffset>185420</wp:posOffset>
                 </wp:positionV>
-                <wp:extent cx="1447800" cy="266700"/>
-                <wp:effectExtent l="0" t="0" r="19050" b="19050"/>
+                <wp:extent cx="1447800" cy="739140"/>
+                <wp:effectExtent l="0" t="0" r="19050" b="22860"/>
                 <wp:wrapNone/>
                 <wp:docPr id="40" name="Rectangle 40"/>
                 <wp:cNvGraphicFramePr>
@@ -2447,7 +2445,7 @@
                       <wps:spPr bwMode="auto">
                         <a:xfrm>
                           <a:off x="0" y="0"/>
-                          <a:ext cx="1447800" cy="266700"/>
+                          <a:ext cx="1447800" cy="739140"/>
                         </a:xfrm>
                         <a:prstGeom prst="rect">
                           <a:avLst/>
@@ -2510,7 +2508,7 @@
           </mc:Choice>
           <mc:Fallback>
             <w:pict>
-              <v:rect w14:anchorId="05DD39A5" id="Rectangle 40" o:spid="_x0000_s1032" style="position:absolute;margin-left:8.5pt;margin-top:14.55pt;width:114pt;height:21pt;z-index:251666432;visibility:visible;mso-wrap-style:square;mso-width-percent:0;mso-height-percent:0;mso-wrap-distance-left:9pt;mso-wrap-distance-top:0;mso-wrap-distance-right:9pt;mso-wrap-distance-bottom:0;mso-position-horizontal:absolute;mso-position-horizontal-relative:text;mso-position-vertical:absolute;mso-position-vertical-relative:text;mso-width-percent:0;mso-height-percent:0;mso-width-relative:page;mso-height-relative:page;v-text-anchor:top" o:gfxdata="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">
+              <v:rect w14:anchorId="05DD39A5" id="Rectangle 40" o:spid="_x0000_s1032" style="position:absolute;margin-left:8.4pt;margin-top:14.6pt;width:114pt;height:58.2pt;z-index:251666432;visibility:visible;mso-wrap-style:square;mso-width-percent:0;mso-height-percent:0;mso-wrap-distance-left:9pt;mso-wrap-distance-top:0;mso-wrap-distance-right:9pt;mso-wrap-distance-bottom:0;mso-position-horizontal:absolute;mso-position-horizontal-relative:text;mso-position-vertical:absolute;mso-position-vertical-relative:text;mso-width-percent:0;mso-height-percent:0;mso-width-relative:page;mso-height-relative:page;v-text-anchor:top" o:gfxdata="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">
                 <v:textbox>
                   <w:txbxContent>
                     <w:p>
@@ -2555,18 +2553,18 @@
         <mc:AlternateContent>
           <mc:Choice Requires="wps">
             <w:drawing>
-              <wp:anchor distT="0" distB="0" distL="114300" distR="114300" simplePos="0" relativeHeight="251668480" behindDoc="0" locked="0" layoutInCell="1" allowOverlap="1" wp14:anchorId="3536796E" wp14:editId="15155ABB">
+              <wp:anchor distT="0" distB="0" distL="114300" distR="114300" simplePos="0" relativeHeight="251667456" behindDoc="0" locked="0" layoutInCell="1" allowOverlap="1" wp14:anchorId="12F929C3" wp14:editId="5C0949BF">
                 <wp:simplePos x="0" y="0"/>
                 <wp:positionH relativeFrom="column">
-                  <wp:posOffset>4229100</wp:posOffset>
+                  <wp:posOffset>1889760</wp:posOffset>
                 </wp:positionH>
                 <wp:positionV relativeFrom="paragraph">
-                  <wp:posOffset>241935</wp:posOffset>
+                  <wp:posOffset>177800</wp:posOffset>
                 </wp:positionV>
-                <wp:extent cx="1524000" cy="352425"/>
-                <wp:effectExtent l="9525" t="6350" r="9525" b="12700"/>
+                <wp:extent cx="1685925" cy="656590"/>
+                <wp:effectExtent l="0" t="0" r="28575" b="10160"/>
                 <wp:wrapNone/>
-                <wp:docPr id="41" name="Rectangle 41"/>
+                <wp:docPr id="39" name="Rectangle 39"/>
                 <wp:cNvGraphicFramePr>
                   <a:graphicFrameLocks xmlns:a="http://schemas.openxmlformats.org/drawingml/2006/main"/>
                 </wp:cNvGraphicFramePr>
@@ -2579,7 +2577,7 @@
                       <wps:spPr bwMode="auto">
                         <a:xfrm>
                           <a:off x="0" y="0"/>
-                          <a:ext cx="1524000" cy="352425"/>
+                          <a:ext cx="1685925" cy="656590"/>
                         </a:xfrm>
                         <a:prstGeom prst="rect">
                           <a:avLst/>
@@ -2637,7 +2635,15 @@
                                 <w:sz w:val="18"/>
                                 <w:szCs w:val="18"/>
                               </w:rPr>
-                              <w:t>-hours:double</w:t>
+                              <w:t>-</w:t>
+                            </w:r>
+                            <w:r>
+                              <w:rPr>
+                                <w:rFonts w:ascii="Courier New" w:hAnsi="Courier New" w:cs="Courier New"/>
+                                <w:sz w:val="18"/>
+                                <w:szCs w:val="18"/>
+                              </w:rPr>
+                              <w:t>hours:double</w:t>
                             </w:r>
                           </w:p>
                         </w:txbxContent>
@@ -2659,7 +2665,7 @@
           </mc:Choice>
           <mc:Fallback>
             <w:pict>
-              <v:rect w14:anchorId="3536796E" id="Rectangle 41" o:spid="_x0000_s1033" style="position:absolute;margin-left:333pt;margin-top:19.05pt;width:120pt;height:27.75pt;z-index:251668480;visibility:visible;mso-wrap-style:square;mso-width-percent:0;mso-height-percent:0;mso-wrap-distance-left:9pt;mso-wrap-distance-top:0;mso-wrap-distance-right:9pt;mso-wrap-distance-bottom:0;mso-position-horizontal:absolute;mso-position-horizontal-relative:text;mso-position-vertical:absolute;mso-position-vertical-relative:text;mso-width-percent:0;mso-height-percent:0;mso-width-relative:page;mso-height-relative:page;v-text-anchor:top" o:gfxdata="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">
+              <v:rect w14:anchorId="12F929C3" id="Rectangle 39" o:spid="_x0000_s1033" style="position:absolute;margin-left:148.8pt;margin-top:14pt;width:132.75pt;height:51.7pt;z-index:251667456;visibility:visible;mso-wrap-style:square;mso-width-percent:0;mso-height-percent:0;mso-wrap-distance-left:9pt;mso-wrap-distance-top:0;mso-wrap-distance-right:9pt;mso-wrap-distance-bottom:0;mso-position-horizontal:absolute;mso-position-horizontal-relative:text;mso-position-vertical:absolute;mso-position-vertical-relative:text;mso-width-percent:0;mso-height-percent:0;mso-width-relative:page;mso-height-relative:page;v-text-anchor:top" o:gfxdata="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">
                 <v:textbox>
                   <w:txbxContent>
                     <w:p>
@@ -2701,7 +2707,15 @@
                           <w:sz w:val="18"/>
                           <w:szCs w:val="18"/>
                         </w:rPr>
-                        <w:t>-hours:double</w:t>
+                        <w:t>-</w:t>
+                      </w:r>
+                      <w:r>
+                        <w:rPr>
+                          <w:rFonts w:ascii="Courier New" w:hAnsi="Courier New" w:cs="Courier New"/>
+                          <w:sz w:val="18"/>
+                          <w:szCs w:val="18"/>
+                        </w:rPr>
+                        <w:t>hours:double</w:t>
                       </w:r>
                     </w:p>
                   </w:txbxContent>
@@ -2721,18 +2735,18 @@
         <mc:AlternateContent>
           <mc:Choice Requires="wps">
             <w:drawing>
-              <wp:anchor distT="0" distB="0" distL="114300" distR="114300" simplePos="0" relativeHeight="251667456" behindDoc="0" locked="0" layoutInCell="1" allowOverlap="1" wp14:anchorId="12F929C3" wp14:editId="7DD610F4">
+              <wp:anchor distT="0" distB="0" distL="114300" distR="114300" simplePos="0" relativeHeight="251668480" behindDoc="0" locked="0" layoutInCell="1" allowOverlap="1" wp14:anchorId="3536796E" wp14:editId="1453728D">
                 <wp:simplePos x="0" y="0"/>
                 <wp:positionH relativeFrom="column">
-                  <wp:posOffset>1889125</wp:posOffset>
+                  <wp:posOffset>4231005</wp:posOffset>
                 </wp:positionH>
                 <wp:positionV relativeFrom="paragraph">
-                  <wp:posOffset>172085</wp:posOffset>
+                  <wp:posOffset>245110</wp:posOffset>
                 </wp:positionV>
-                <wp:extent cx="1685925" cy="352425"/>
-                <wp:effectExtent l="9525" t="6350" r="9525" b="12700"/>
+                <wp:extent cx="1524000" cy="588010"/>
+                <wp:effectExtent l="0" t="0" r="19050" b="21590"/>
                 <wp:wrapNone/>
-                <wp:docPr id="39" name="Rectangle 39"/>
+                <wp:docPr id="41" name="Rectangle 41"/>
                 <wp:cNvGraphicFramePr>
                   <a:graphicFrameLocks xmlns:a="http://schemas.openxmlformats.org/drawingml/2006/main"/>
                 </wp:cNvGraphicFramePr>
@@ -2745,7 +2759,7 @@
                       <wps:spPr bwMode="auto">
                         <a:xfrm>
                           <a:off x="0" y="0"/>
-                          <a:ext cx="1685925" cy="352425"/>
+                          <a:ext cx="1524000" cy="588010"/>
                         </a:xfrm>
                         <a:prstGeom prst="rect">
                           <a:avLst/>
@@ -2803,15 +2817,7 @@
                                 <w:sz w:val="18"/>
                                 <w:szCs w:val="18"/>
                               </w:rPr>
-                              <w:t>-</w:t>
-                            </w:r>
-                            <w:r>
-                              <w:rPr>
-                                <w:rFonts w:ascii="Courier New" w:hAnsi="Courier New" w:cs="Courier New"/>
-                                <w:sz w:val="18"/>
-                                <w:szCs w:val="18"/>
-                              </w:rPr>
-                              <w:t>hours:double</w:t>
+                              <w:t>-hours:double</w:t>
                             </w:r>
                           </w:p>
                         </w:txbxContent>
@@ -2833,7 +2839,7 @@
           </mc:Choice>
           <mc:Fallback>
             <w:pict>
-              <v:rect w14:anchorId="12F929C3" id="Rectangle 39" o:spid="_x0000_s1034" style="position:absolute;margin-left:148.75pt;margin-top:13.55pt;width:132.75pt;height:27.75pt;z-index:251667456;visibility:visible;mso-wrap-style:square;mso-width-percent:0;mso-height-percent:0;mso-wrap-distance-left:9pt;mso-wrap-distance-top:0;mso-wrap-distance-right:9pt;mso-wrap-distance-bottom:0;mso-position-horizontal:absolute;mso-position-horizontal-relative:text;mso-position-vertical:absolute;mso-position-vertical-relative:text;mso-width-percent:0;mso-height-percent:0;mso-width-relative:page;mso-height-relative:page;v-text-anchor:top" o:gfxdata="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">
+              <v:rect w14:anchorId="3536796E" id="Rectangle 41" o:spid="_x0000_s1034" style="position:absolute;margin-left:333.15pt;margin-top:19.3pt;width:120pt;height:46.3pt;z-index:251668480;visibility:visible;mso-wrap-style:square;mso-width-percent:0;mso-height-percent:0;mso-wrap-distance-left:9pt;mso-wrap-distance-top:0;mso-wrap-distance-right:9pt;mso-wrap-distance-bottom:0;mso-position-horizontal:absolute;mso-position-horizontal-relative:text;mso-position-vertical:absolute;mso-position-vertical-relative:text;mso-width-percent:0;mso-height-percent:0;mso-width-relative:page;mso-height-relative:page;v-text-anchor:top" o:gfxdata="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">
                 <v:textbox>
                   <w:txbxContent>
                     <w:p>
@@ -2875,15 +2881,7 @@
                           <w:sz w:val="18"/>
                           <w:szCs w:val="18"/>
                         </w:rPr>
-                        <w:t>-</w:t>
-                      </w:r>
-                      <w:r>
-                        <w:rPr>
-                          <w:rFonts w:ascii="Courier New" w:hAnsi="Courier New" w:cs="Courier New"/>
-                          <w:sz w:val="18"/>
-                          <w:szCs w:val="18"/>
-                        </w:rPr>
-                        <w:t>hours:double</w:t>
+                        <w:t>-hours:double</w:t>
                       </w:r>
                     </w:p>
                   </w:txbxContent>
@@ -2912,18 +2910,18 @@
         <mc:AlternateContent>
           <mc:Choice Requires="wps">
             <w:drawing>
-              <wp:anchor distT="0" distB="0" distL="114300" distR="114300" simplePos="0" relativeHeight="251669504" behindDoc="0" locked="0" layoutInCell="1" allowOverlap="1" wp14:anchorId="7BC3E7DE" wp14:editId="07192C12">
+              <wp:anchor distT="0" distB="0" distL="114300" distR="114300" simplePos="0" relativeHeight="251671552" behindDoc="0" locked="0" layoutInCell="1" allowOverlap="1" wp14:anchorId="25A31B2C" wp14:editId="048F4789">
                 <wp:simplePos x="0" y="0"/>
                 <wp:positionH relativeFrom="column">
-                  <wp:posOffset>101600</wp:posOffset>
+                  <wp:posOffset>4788535</wp:posOffset>
                 </wp:positionH>
                 <wp:positionV relativeFrom="paragraph">
-                  <wp:posOffset>111125</wp:posOffset>
+                  <wp:posOffset>147955</wp:posOffset>
                 </wp:positionV>
-                <wp:extent cx="1447800" cy="2057400"/>
+                <wp:extent cx="1524000" cy="5029200"/>
                 <wp:effectExtent l="0" t="0" r="19050" b="19050"/>
                 <wp:wrapNone/>
-                <wp:docPr id="38" name="Rectangle 38"/>
+                <wp:docPr id="37" name="Rectangle 37"/>
                 <wp:cNvGraphicFramePr>
                   <a:graphicFrameLocks xmlns:a="http://schemas.openxmlformats.org/drawingml/2006/main"/>
                 </wp:cNvGraphicFramePr>
@@ -2936,7 +2934,7 @@
                       <wps:spPr bwMode="auto">
                         <a:xfrm>
                           <a:off x="0" y="0"/>
-                          <a:ext cx="1447800" cy="2057400"/>
+                          <a:ext cx="1524000" cy="5029200"/>
                         </a:xfrm>
                         <a:prstGeom prst="rect">
                           <a:avLst/>
@@ -2969,7 +2967,7 @@
                                 <w:sz w:val="18"/>
                                 <w:szCs w:val="18"/>
                               </w:rPr>
-                              <w:t>+Salaried()</w:t>
+                              <w:t>+Wages()</w:t>
                             </w:r>
                           </w:p>
                           <w:p>
@@ -2986,7 +2984,7 @@
                                 <w:sz w:val="18"/>
                                 <w:szCs w:val="18"/>
                               </w:rPr>
-                              <w:t>+Salaried</w:t>
+                              <w:t>+Wages</w:t>
                             </w:r>
                             <w:r>
                               <w:rPr>
@@ -3146,7 +3144,24 @@
                                 <w:sz w:val="18"/>
                                 <w:szCs w:val="18"/>
                               </w:rPr>
-                              <w:t>salary:double)</w:t>
+                              <w:t>rate:double,</w:t>
+                            </w:r>
+                          </w:p>
+                          <w:p>
+                            <w:pPr>
+                              <w:rPr>
+                                <w:rFonts w:ascii="Courier New" w:hAnsi="Courier New" w:cs="Courier New"/>
+                                <w:sz w:val="18"/>
+                                <w:szCs w:val="18"/>
+                              </w:rPr>
+                            </w:pPr>
+                            <w:r>
+                              <w:rPr>
+                                <w:rFonts w:ascii="Courier New" w:hAnsi="Courier New" w:cs="Courier New"/>
+                                <w:sz w:val="18"/>
+                                <w:szCs w:val="18"/>
+                              </w:rPr>
+                              <w:t>hours:double)</w:t>
                             </w:r>
                           </w:p>
                           <w:p>
@@ -3269,7 +3284,7 @@
           </mc:Choice>
           <mc:Fallback>
             <w:pict>
-              <v:rect w14:anchorId="7BC3E7DE" id="Rectangle 38" o:spid="_x0000_s1035" style="position:absolute;margin-left:8pt;margin-top:8.75pt;width:114pt;height:162pt;z-index:251669504;visibility:visible;mso-wrap-style:square;mso-width-percent:0;mso-height-percent:0;mso-wrap-distance-left:9pt;mso-wrap-distance-top:0;mso-wrap-distance-right:9pt;mso-wrap-distance-bottom:0;mso-position-horizontal:absolute;mso-position-horizontal-relative:text;mso-position-vertical:absolute;mso-position-vertical-relative:text;mso-width-percent:0;mso-height-percent:0;mso-width-relative:page;mso-height-relative:page;v-text-anchor:top" o:gfxdata="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">
+              <v:rect w14:anchorId="25A31B2C" id="Rectangle 37" o:spid="_x0000_s1035" style="position:absolute;margin-left:377.05pt;margin-top:11.65pt;width:120pt;height:396pt;z-index:251671552;visibility:visible;mso-wrap-style:square;mso-width-percent:0;mso-height-percent:0;mso-wrap-distance-left:9pt;mso-wrap-distance-top:0;mso-wrap-distance-right:9pt;mso-wrap-distance-bottom:0;mso-position-horizontal:absolute;mso-position-horizontal-relative:text;mso-position-vertical:absolute;mso-position-vertical-relative:text;mso-width-percent:0;mso-height-percent:0;mso-width-relative:page;mso-height-relative:page;v-text-anchor:top" o:gfxdata="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">
                 <v:textbox>
                   <w:txbxContent>
                     <w:p>
@@ -3286,7 +3301,7 @@
                           <w:sz w:val="18"/>
                           <w:szCs w:val="18"/>
                         </w:rPr>
-                        <w:t>+Salaried()</w:t>
+                        <w:t>+Wages()</w:t>
                       </w:r>
                     </w:p>
                     <w:p>
@@ -3303,7 +3318,7 @@
                           <w:sz w:val="18"/>
                           <w:szCs w:val="18"/>
                         </w:rPr>
-                        <w:t>+Salaried</w:t>
+                        <w:t>+Wages</w:t>
                       </w:r>
                       <w:r>
                         <w:rPr>
@@ -3463,7 +3478,24 @@
                           <w:sz w:val="18"/>
                           <w:szCs w:val="18"/>
                         </w:rPr>
-                        <w:t>salary:double)</w:t>
+                        <w:t>rate:double,</w:t>
+                      </w:r>
+                    </w:p>
+                    <w:p>
+                      <w:pPr>
+                        <w:rPr>
+                          <w:rFonts w:ascii="Courier New" w:hAnsi="Courier New" w:cs="Courier New"/>
+                          <w:sz w:val="18"/>
+                          <w:szCs w:val="18"/>
+                        </w:rPr>
+                      </w:pPr>
+                      <w:r>
+                        <w:rPr>
+                          <w:rFonts w:ascii="Courier New" w:hAnsi="Courier New" w:cs="Courier New"/>
+                          <w:sz w:val="18"/>
+                          <w:szCs w:val="18"/>
+                        </w:rPr>
+                        <w:t>hours:double)</w:t>
                       </w:r>
                     </w:p>
                     <w:p>
@@ -3574,6 +3606,15 @@
           </mc:Fallback>
         </mc:AlternateContent>
       </w:r>
+    </w:p>
+    <w:p>
+      <w:pPr>
+        <w:rPr>
+          <w:b/>
+          <w:bCs/>
+          <w:u w:val="single"/>
+        </w:rPr>
+      </w:pPr>
       <w:r>
         <w:rPr>
           <w:b/>
@@ -3584,16 +3625,16 @@
         <mc:AlternateContent>
           <mc:Choice Requires="wps">
             <w:drawing>
-              <wp:anchor distT="0" distB="0" distL="114300" distR="114300" simplePos="0" relativeHeight="251670528" behindDoc="0" locked="0" layoutInCell="1" allowOverlap="1" wp14:anchorId="7D5633A2" wp14:editId="45D78BDB">
+              <wp:anchor distT="0" distB="0" distL="114300" distR="114300" simplePos="0" relativeHeight="251670528" behindDoc="0" locked="0" layoutInCell="1" allowOverlap="1" wp14:anchorId="7D5633A2" wp14:editId="5F336689">
                 <wp:simplePos x="0" y="0"/>
                 <wp:positionH relativeFrom="column">
-                  <wp:posOffset>1892300</wp:posOffset>
+                  <wp:posOffset>1940560</wp:posOffset>
                 </wp:positionH>
                 <wp:positionV relativeFrom="paragraph">
-                  <wp:posOffset>190500</wp:posOffset>
+                  <wp:posOffset>239395</wp:posOffset>
                 </wp:positionV>
-                <wp:extent cx="1685925" cy="2108835"/>
-                <wp:effectExtent l="9525" t="8255" r="9525" b="6985"/>
+                <wp:extent cx="1685925" cy="4503420"/>
+                <wp:effectExtent l="0" t="0" r="28575" b="11430"/>
                 <wp:wrapNone/>
                 <wp:docPr id="36" name="Rectangle 36"/>
                 <wp:cNvGraphicFramePr>
@@ -3608,7 +3649,7 @@
                       <wps:spPr bwMode="auto">
                         <a:xfrm>
                           <a:off x="0" y="0"/>
-                          <a:ext cx="1685925" cy="2108835"/>
+                          <a:ext cx="1685925" cy="4503420"/>
                         </a:xfrm>
                         <a:prstGeom prst="rect">
                           <a:avLst/>
@@ -3950,7 +3991,7 @@
           </mc:Choice>
           <mc:Fallback>
             <w:pict>
-              <v:rect w14:anchorId="7D5633A2" id="Rectangle 36" o:spid="_x0000_s1036" style="position:absolute;margin-left:149pt;margin-top:15pt;width:132.75pt;height:166.05pt;z-index:251670528;visibility:visible;mso-wrap-style:square;mso-width-percent:0;mso-height-percent:0;mso-wrap-distance-left:9pt;mso-wrap-distance-top:0;mso-wrap-distance-right:9pt;mso-wrap-distance-bottom:0;mso-position-horizontal:absolute;mso-position-horizontal-relative:text;mso-position-vertical:absolute;mso-position-vertical-relative:text;mso-width-percent:0;mso-height-percent:0;mso-width-relative:page;mso-height-relative:page;v-text-anchor:top" o:gfxdata="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">
+              <v:rect w14:anchorId="7D5633A2" id="Rectangle 36" o:spid="_x0000_s1036" style="position:absolute;margin-left:152.8pt;margin-top:18.85pt;width:132.75pt;height:354.6pt;z-index:251670528;visibility:visible;mso-wrap-style:square;mso-width-percent:0;mso-height-percent:0;mso-wrap-distance-left:9pt;mso-wrap-distance-top:0;mso-wrap-distance-right:9pt;mso-wrap-distance-bottom:0;mso-position-horizontal:absolute;mso-position-horizontal-relative:text;mso-position-vertical:absolute;mso-position-vertical-relative:text;mso-width-percent:0;mso-height-percent:0;mso-width-relative:page;mso-height-relative:page;v-text-anchor:top" o:gfxdata="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">
                 <v:textbox>
                   <w:txbxContent>
                     <w:p>
@@ -4264,6 +4305,15 @@
           </mc:Fallback>
         </mc:AlternateContent>
       </w:r>
+    </w:p>
+    <w:p>
+      <w:pPr>
+        <w:rPr>
+          <w:b/>
+          <w:bCs/>
+          <w:u w:val="single"/>
+        </w:rPr>
+      </w:pPr>
       <w:r>
         <w:rPr>
           <w:b/>
@@ -4274,18 +4324,18 @@
         <mc:AlternateContent>
           <mc:Choice Requires="wps">
             <w:drawing>
-              <wp:anchor distT="0" distB="0" distL="114300" distR="114300" simplePos="0" relativeHeight="251671552" behindDoc="0" locked="0" layoutInCell="1" allowOverlap="1" wp14:anchorId="25A31B2C" wp14:editId="546DB070">
+              <wp:anchor distT="0" distB="0" distL="114300" distR="114300" simplePos="0" relativeHeight="251669504" behindDoc="0" locked="0" layoutInCell="1" allowOverlap="1" wp14:anchorId="7BC3E7DE" wp14:editId="0D7491BB">
                 <wp:simplePos x="0" y="0"/>
                 <wp:positionH relativeFrom="column">
-                  <wp:posOffset>4229100</wp:posOffset>
+                  <wp:posOffset>144145</wp:posOffset>
                 </wp:positionH>
                 <wp:positionV relativeFrom="paragraph">
-                  <wp:posOffset>247650</wp:posOffset>
+                  <wp:posOffset>21590</wp:posOffset>
                 </wp:positionV>
-                <wp:extent cx="1524000" cy="2101215"/>
-                <wp:effectExtent l="9525" t="8255" r="9525" b="5080"/>
+                <wp:extent cx="1447800" cy="4175760"/>
+                <wp:effectExtent l="0" t="0" r="19050" b="15240"/>
                 <wp:wrapNone/>
-                <wp:docPr id="37" name="Rectangle 37"/>
+                <wp:docPr id="38" name="Rectangle 38"/>
                 <wp:cNvGraphicFramePr>
                   <a:graphicFrameLocks xmlns:a="http://schemas.openxmlformats.org/drawingml/2006/main"/>
                 </wp:cNvGraphicFramePr>
@@ -4298,7 +4348,7 @@
                       <wps:spPr bwMode="auto">
                         <a:xfrm>
                           <a:off x="0" y="0"/>
-                          <a:ext cx="1524000" cy="2101215"/>
+                          <a:ext cx="1447800" cy="4175760"/>
                         </a:xfrm>
                         <a:prstGeom prst="rect">
                           <a:avLst/>
@@ -4331,7 +4381,7 @@
                                 <w:sz w:val="18"/>
                                 <w:szCs w:val="18"/>
                               </w:rPr>
-                              <w:t>+Wages()</w:t>
+                              <w:t>+Salaried()</w:t>
                             </w:r>
                           </w:p>
                           <w:p>
@@ -4348,7 +4398,7 @@
                                 <w:sz w:val="18"/>
                                 <w:szCs w:val="18"/>
                               </w:rPr>
-                              <w:t>+Wages</w:t>
+                              <w:t>+Salaried</w:t>
                             </w:r>
                             <w:r>
                               <w:rPr>
@@ -4508,24 +4558,7 @@
                                 <w:sz w:val="18"/>
                                 <w:szCs w:val="18"/>
                               </w:rPr>
-                              <w:t>rate:double,</w:t>
-                            </w:r>
-                          </w:p>
-                          <w:p>
-                            <w:pPr>
-                              <w:rPr>
-                                <w:rFonts w:ascii="Courier New" w:hAnsi="Courier New" w:cs="Courier New"/>
-                                <w:sz w:val="18"/>
-                                <w:szCs w:val="18"/>
-                              </w:rPr>
-                            </w:pPr>
-                            <w:r>
-                              <w:rPr>
-                                <w:rFonts w:ascii="Courier New" w:hAnsi="Courier New" w:cs="Courier New"/>
-                                <w:sz w:val="18"/>
-                                <w:szCs w:val="18"/>
-                              </w:rPr>
-                              <w:t>hours:double)</w:t>
+                              <w:t>salary:double)</w:t>
                             </w:r>
                           </w:p>
                           <w:p>
@@ -4648,7 +4681,7 @@
           </mc:Choice>
           <mc:Fallback>
             <w:pict>
-              <v:rect w14:anchorId="25A31B2C" id="Rectangle 37" o:spid="_x0000_s1037" style="position:absolute;margin-left:333pt;margin-top:19.5pt;width:120pt;height:165.45pt;z-index:251671552;visibility:visible;mso-wrap-style:square;mso-width-percent:0;mso-height-percent:0;mso-wrap-distance-left:9pt;mso-wrap-distance-top:0;mso-wrap-distance-right:9pt;mso-wrap-distance-bottom:0;mso-position-horizontal:absolute;mso-position-horizontal-relative:text;mso-position-vertical:absolute;mso-position-vertical-relative:text;mso-width-percent:0;mso-height-percent:0;mso-width-relative:page;mso-height-relative:page;v-text-anchor:top" o:gfxdata="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">
+              <v:rect w14:anchorId="7BC3E7DE" id="Rectangle 38" o:spid="_x0000_s1037" style="position:absolute;margin-left:11.35pt;margin-top:1.7pt;width:114pt;height:328.8pt;z-index:251669504;visibility:visible;mso-wrap-style:square;mso-width-percent:0;mso-height-percent:0;mso-wrap-distance-left:9pt;mso-wrap-distance-top:0;mso-wrap-distance-right:9pt;mso-wrap-distance-bottom:0;mso-position-horizontal:absolute;mso-position-horizontal-relative:text;mso-position-vertical:absolute;mso-position-vertical-relative:text;mso-width-percent:0;mso-height-percent:0;mso-width-relative:page;mso-height-relative:page;v-text-anchor:top" o:gfxdata="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">
                 <v:textbox>
                   <w:txbxContent>
                     <w:p>
@@ -4665,7 +4698,7 @@
                           <w:sz w:val="18"/>
                           <w:szCs w:val="18"/>
                         </w:rPr>
-                        <w:t>+Wages()</w:t>
+                        <w:t>+Salaried()</w:t>
                       </w:r>
                     </w:p>
                     <w:p>
@@ -4682,7 +4715,7 @@
                           <w:sz w:val="18"/>
                           <w:szCs w:val="18"/>
                         </w:rPr>
-                        <w:t>+Wages</w:t>
+                        <w:t>+Salaried</w:t>
                       </w:r>
                       <w:r>
                         <w:rPr>
@@ -4842,24 +4875,7 @@
                           <w:sz w:val="18"/>
                           <w:szCs w:val="18"/>
                         </w:rPr>
-                        <w:t>rate:double,</w:t>
-                      </w:r>
-                    </w:p>
-                    <w:p>
-                      <w:pPr>
-                        <w:rPr>
-                          <w:rFonts w:ascii="Courier New" w:hAnsi="Courier New" w:cs="Courier New"/>
-                          <w:sz w:val="18"/>
-                          <w:szCs w:val="18"/>
-                        </w:rPr>
-                      </w:pPr>
-                      <w:r>
-                        <w:rPr>
-                          <w:rFonts w:ascii="Courier New" w:hAnsi="Courier New" w:cs="Courier New"/>
-                          <w:sz w:val="18"/>
-                          <w:szCs w:val="18"/>
-                        </w:rPr>
-                        <w:t>hours:double)</w:t>
+                        <w:t>salary:double)</w:t>
                       </w:r>
                     </w:p>
                     <w:p>
@@ -4970,24 +4986,6 @@
           </mc:Fallback>
         </mc:AlternateContent>
       </w:r>
-    </w:p>
-    <w:p>
-      <w:pPr>
-        <w:rPr>
-          <w:b/>
-          <w:bCs/>
-          <w:u w:val="single"/>
-        </w:rPr>
-      </w:pPr>
-    </w:p>
-    <w:p>
-      <w:pPr>
-        <w:rPr>
-          <w:b/>
-          <w:bCs/>
-          <w:u w:val="single"/>
-        </w:rPr>
-      </w:pPr>
     </w:p>
     <w:p>
       <w:pPr>
@@ -5038,7 +5036,7 @@
 </file>
 
 <file path=word/endnotes.xml><?xml version="1.0" encoding="utf-8"?>
-<w:endnotes xmlns:wpc="http://schemas.microsoft.com/office/word/2010/wordprocessingCanvas" xmlns:cx="http://schemas.microsoft.com/office/drawing/2014/chartex" xmlns:cx1="http://schemas.microsoft.com/office/drawing/2015/9/8/chartex" xmlns:cx2="http://schemas.microsoft.com/office/drawing/2015/10/21/chartex" xmlns:cx3="http://schemas.microsoft.com/office/drawing/2016/5/9/chartex" xmlns:cx4="http://schemas.microsoft.com/office/drawing/2016/5/10/chartex" xmlns:cx5="http://schemas.microsoft.com/office/drawing/2016/5/11/chartex" xmlns:cx6="http://schemas.microsoft.com/office/drawing/2016/5/12/chartex" xmlns:cx7="http://schemas.microsoft.com/office/drawing/2016/5/13/chartex" xmlns:cx8="http://schemas.microsoft.com/office/drawing/2016/5/14/chartex" xmlns:mc="http://schemas.openxmlformats.org/markup-compatibility/2006" xmlns:aink="http://schemas.microsoft.com/office/drawing/2016/ink" xmlns:am3d="http://schemas.microsoft.com/office/drawing/2017/model3d" xmlns:o="urn:schemas-microsoft-com:office:office" xmlns:r="http://schemas.openxmlformats.org/officeDocument/2006/relationships" xmlns:m="http://schemas.openxmlformats.org/officeDocument/2006/math" xmlns:v="urn:schemas-microsoft-com:vml" xmlns:wp14="http://schemas.microsoft.com/office/word/2010/wordprocessingDrawing" xmlns:wp="http://schemas.openxmlformats.org/drawingml/2006/wordprocessingDrawing" xmlns:w10="urn:schemas-microsoft-com:office:word" xmlns:w="http://schemas.openxmlformats.org/wordprocessingml/2006/main" xmlns:w14="http://schemas.microsoft.com/office/word/2010/wordml" xmlns:w15="http://schemas.microsoft.com/office/word/2012/wordml" xmlns:w16cid="http://schemas.microsoft.com/office/word/2016/wordml/cid" xmlns:w16se="http://schemas.microsoft.com/office/word/2015/wordml/symex" xmlns:wpg="http://schemas.microsoft.com/office/word/2010/wordprocessingGroup" xmlns:wpi="http://schemas.microsoft.com/office/word/2010/wordprocessingInk" xmlns:wne="http://schemas.microsoft.com/office/word/2006/wordml" xmlns:wps="http://schemas.microsoft.com/office/word/2010/wordprocessingShape" mc:Ignorable="w14 w15 w16se w16cid wp14">
+<w:endnotes xmlns:wpc="http://schemas.microsoft.com/office/word/2010/wordprocessingCanvas" xmlns:cx="http://schemas.microsoft.com/office/drawing/2014/chartex" xmlns:cx1="http://schemas.microsoft.com/office/drawing/2015/9/8/chartex" xmlns:cx2="http://schemas.microsoft.com/office/drawing/2015/10/21/chartex" xmlns:cx3="http://schemas.microsoft.com/office/drawing/2016/5/9/chartex" xmlns:cx4="http://schemas.microsoft.com/office/drawing/2016/5/10/chartex" xmlns:cx5="http://schemas.microsoft.com/office/drawing/2016/5/11/chartex" xmlns:cx6="http://schemas.microsoft.com/office/drawing/2016/5/12/chartex" xmlns:cx7="http://schemas.microsoft.com/office/drawing/2016/5/13/chartex" xmlns:cx8="http://schemas.microsoft.com/office/drawing/2016/5/14/chartex" xmlns:mc="http://schemas.openxmlformats.org/markup-compatibility/2006" xmlns:aink="http://schemas.microsoft.com/office/drawing/2016/ink" xmlns:am3d="http://schemas.microsoft.com/office/drawing/2017/model3d" xmlns:o="urn:schemas-microsoft-com:office:office" xmlns:oel="http://schemas.microsoft.com/office/2019/extlst" xmlns:r="http://schemas.openxmlformats.org/officeDocument/2006/relationships" xmlns:m="http://schemas.openxmlformats.org/officeDocument/2006/math" xmlns:v="urn:schemas-microsoft-com:vml" xmlns:wp14="http://schemas.microsoft.com/office/word/2010/wordprocessingDrawing" xmlns:wp="http://schemas.openxmlformats.org/drawingml/2006/wordprocessingDrawing" xmlns:w10="urn:schemas-microsoft-com:office:word" xmlns:w="http://schemas.openxmlformats.org/wordprocessingml/2006/main" xmlns:w14="http://schemas.microsoft.com/office/word/2010/wordml" xmlns:w15="http://schemas.microsoft.com/office/word/2012/wordml" xmlns:w16cex="http://schemas.microsoft.com/office/word/2018/wordml/cex" xmlns:w16cid="http://schemas.microsoft.com/office/word/2016/wordml/cid" xmlns:w16="http://schemas.microsoft.com/office/word/2018/wordml" xmlns:w16du="http://schemas.microsoft.com/office/word/2023/wordml/word16du" xmlns:w16sdtdh="http://schemas.microsoft.com/office/word/2020/wordml/sdtdatahash" xmlns:w16se="http://schemas.microsoft.com/office/word/2015/wordml/symex" xmlns:wpg="http://schemas.microsoft.com/office/word/2010/wordprocessingGroup" xmlns:wpi="http://schemas.microsoft.com/office/word/2010/wordprocessingInk" xmlns:wne="http://schemas.microsoft.com/office/word/2006/wordml" xmlns:wps="http://schemas.microsoft.com/office/word/2010/wordprocessingShape" mc:Ignorable="w14 w15 w16se w16cid w16 w16cex w16sdtdh w16du wp14">
   <w:endnote w:type="separator" w:id="-1">
     <w:p>
       <w:r>
@@ -5057,7 +5055,7 @@
 </file>
 
 <file path=word/footer1.xml><?xml version="1.0" encoding="utf-8"?>
-<w:ftr xmlns:wpc="http://schemas.microsoft.com/office/word/2010/wordprocessingCanvas" xmlns:cx="http://schemas.microsoft.com/office/drawing/2014/chartex" xmlns:cx1="http://schemas.microsoft.com/office/drawing/2015/9/8/chartex" xmlns:cx2="http://schemas.microsoft.com/office/drawing/2015/10/21/chartex" xmlns:cx3="http://schemas.microsoft.com/office/drawing/2016/5/9/chartex" xmlns:cx4="http://schemas.microsoft.com/office/drawing/2016/5/10/chartex" xmlns:cx5="http://schemas.microsoft.com/office/drawing/2016/5/11/chartex" xmlns:cx6="http://schemas.microsoft.com/office/drawing/2016/5/12/chartex" xmlns:cx7="http://schemas.microsoft.com/office/drawing/2016/5/13/chartex" xmlns:cx8="http://schemas.microsoft.com/office/drawing/2016/5/14/chartex" xmlns:mc="http://schemas.openxmlformats.org/markup-compatibility/2006" xmlns:aink="http://schemas.microsoft.com/office/drawing/2016/ink" xmlns:am3d="http://schemas.microsoft.com/office/drawing/2017/model3d" xmlns:o="urn:schemas-microsoft-com:office:office" xmlns:r="http://schemas.openxmlformats.org/officeDocument/2006/relationships" xmlns:m="http://schemas.openxmlformats.org/officeDocument/2006/math" xmlns:v="urn:schemas-microsoft-com:vml" xmlns:wp14="http://schemas.microsoft.com/office/word/2010/wordprocessingDrawing" xmlns:wp="http://schemas.openxmlformats.org/drawingml/2006/wordprocessingDrawing" xmlns:w10="urn:schemas-microsoft-com:office:word" xmlns:w="http://schemas.openxmlformats.org/wordprocessingml/2006/main" xmlns:w14="http://schemas.microsoft.com/office/word/2010/wordml" xmlns:w15="http://schemas.microsoft.com/office/word/2012/wordml" xmlns:w16cid="http://schemas.microsoft.com/office/word/2016/wordml/cid" xmlns:w16se="http://schemas.microsoft.com/office/word/2015/wordml/symex" xmlns:wpg="http://schemas.microsoft.com/office/word/2010/wordprocessingGroup" xmlns:wpi="http://schemas.microsoft.com/office/word/2010/wordprocessingInk" xmlns:wne="http://schemas.microsoft.com/office/word/2006/wordml" xmlns:wps="http://schemas.microsoft.com/office/word/2010/wordprocessingShape" mc:Ignorable="w14 w15 w16se w16cid wp14">
+<w:ftr xmlns:wpc="http://schemas.microsoft.com/office/word/2010/wordprocessingCanvas" xmlns:cx="http://schemas.microsoft.com/office/drawing/2014/chartex" xmlns:cx1="http://schemas.microsoft.com/office/drawing/2015/9/8/chartex" xmlns:cx2="http://schemas.microsoft.com/office/drawing/2015/10/21/chartex" xmlns:cx3="http://schemas.microsoft.com/office/drawing/2016/5/9/chartex" xmlns:cx4="http://schemas.microsoft.com/office/drawing/2016/5/10/chartex" xmlns:cx5="http://schemas.microsoft.com/office/drawing/2016/5/11/chartex" xmlns:cx6="http://schemas.microsoft.com/office/drawing/2016/5/12/chartex" xmlns:cx7="http://schemas.microsoft.com/office/drawing/2016/5/13/chartex" xmlns:cx8="http://schemas.microsoft.com/office/drawing/2016/5/14/chartex" xmlns:mc="http://schemas.openxmlformats.org/markup-compatibility/2006" xmlns:aink="http://schemas.microsoft.com/office/drawing/2016/ink" xmlns:am3d="http://schemas.microsoft.com/office/drawing/2017/model3d" xmlns:o="urn:schemas-microsoft-com:office:office" xmlns:oel="http://schemas.microsoft.com/office/2019/extlst" xmlns:r="http://schemas.openxmlformats.org/officeDocument/2006/relationships" xmlns:m="http://schemas.openxmlformats.org/officeDocument/2006/math" xmlns:v="urn:schemas-microsoft-com:vml" xmlns:wp14="http://schemas.microsoft.com/office/word/2010/wordprocessingDrawing" xmlns:wp="http://schemas.openxmlformats.org/drawingml/2006/wordprocessingDrawing" xmlns:w10="urn:schemas-microsoft-com:office:word" xmlns:w="http://schemas.openxmlformats.org/wordprocessingml/2006/main" xmlns:w14="http://schemas.microsoft.com/office/word/2010/wordml" xmlns:w15="http://schemas.microsoft.com/office/word/2012/wordml" xmlns:w16cex="http://schemas.microsoft.com/office/word/2018/wordml/cex" xmlns:w16cid="http://schemas.microsoft.com/office/word/2016/wordml/cid" xmlns:w16="http://schemas.microsoft.com/office/word/2018/wordml" xmlns:w16du="http://schemas.microsoft.com/office/word/2023/wordml/word16du" xmlns:w16sdtdh="http://schemas.microsoft.com/office/word/2020/wordml/sdtdatahash" xmlns:w16se="http://schemas.microsoft.com/office/word/2015/wordml/symex" xmlns:wpg="http://schemas.microsoft.com/office/word/2010/wordprocessingGroup" xmlns:wpi="http://schemas.microsoft.com/office/word/2010/wordprocessingInk" xmlns:wne="http://schemas.microsoft.com/office/word/2006/wordml" xmlns:wps="http://schemas.microsoft.com/office/word/2010/wordprocessingShape" mc:Ignorable="w14 w15 w16se w16cid w16 w16cex w16sdtdh w16du wp14">
   <w:p>
     <w:pPr>
       <w:pStyle w:val="Footer"/>
@@ -5116,7 +5114,7 @@
 </file>
 
 <file path=word/footnotes.xml><?xml version="1.0" encoding="utf-8"?>
-<w:footnotes xmlns:wpc="http://schemas.microsoft.com/office/word/2010/wordprocessingCanvas" xmlns:cx="http://schemas.microsoft.com/office/drawing/2014/chartex" xmlns:cx1="http://schemas.microsoft.com/office/drawing/2015/9/8/chartex" xmlns:cx2="http://schemas.microsoft.com/office/drawing/2015/10/21/chartex" xmlns:cx3="http://schemas.microsoft.com/office/drawing/2016/5/9/chartex" xmlns:cx4="http://schemas.microsoft.com/office/drawing/2016/5/10/chartex" xmlns:cx5="http://schemas.microsoft.com/office/drawing/2016/5/11/chartex" xmlns:cx6="http://schemas.microsoft.com/office/drawing/2016/5/12/chartex" xmlns:cx7="http://schemas.microsoft.com/office/drawing/2016/5/13/chartex" xmlns:cx8="http://schemas.microsoft.com/office/drawing/2016/5/14/chartex" xmlns:mc="http://schemas.openxmlformats.org/markup-compatibility/2006" xmlns:aink="http://schemas.microsoft.com/office/drawing/2016/ink" xmlns:am3d="http://schemas.microsoft.com/office/drawing/2017/model3d" xmlns:o="urn:schemas-microsoft-com:office:office" xmlns:r="http://schemas.openxmlformats.org/officeDocument/2006/relationships" xmlns:m="http://schemas.openxmlformats.org/officeDocument/2006/math" xmlns:v="urn:schemas-microsoft-com:vml" xmlns:wp14="http://schemas.microsoft.com/office/word/2010/wordprocessingDrawing" xmlns:wp="http://schemas.openxmlformats.org/drawingml/2006/wordprocessingDrawing" xmlns:w10="urn:schemas-microsoft-com:office:word" xmlns:w="http://schemas.openxmlformats.org/wordprocessingml/2006/main" xmlns:w14="http://schemas.microsoft.com/office/word/2010/wordml" xmlns:w15="http://schemas.microsoft.com/office/word/2012/wordml" xmlns:w16cid="http://schemas.microsoft.com/office/word/2016/wordml/cid" xmlns:w16se="http://schemas.microsoft.com/office/word/2015/wordml/symex" xmlns:wpg="http://schemas.microsoft.com/office/word/2010/wordprocessingGroup" xmlns:wpi="http://schemas.microsoft.com/office/word/2010/wordprocessingInk" xmlns:wne="http://schemas.microsoft.com/office/word/2006/wordml" xmlns:wps="http://schemas.microsoft.com/office/word/2010/wordprocessingShape" mc:Ignorable="w14 w15 w16se w16cid wp14">
+<w:footnotes xmlns:wpc="http://schemas.microsoft.com/office/word/2010/wordprocessingCanvas" xmlns:cx="http://schemas.microsoft.com/office/drawing/2014/chartex" xmlns:cx1="http://schemas.microsoft.com/office/drawing/2015/9/8/chartex" xmlns:cx2="http://schemas.microsoft.com/office/drawing/2015/10/21/chartex" xmlns:cx3="http://schemas.microsoft.com/office/drawing/2016/5/9/chartex" xmlns:cx4="http://schemas.microsoft.com/office/drawing/2016/5/10/chartex" xmlns:cx5="http://schemas.microsoft.com/office/drawing/2016/5/11/chartex" xmlns:cx6="http://schemas.microsoft.com/office/drawing/2016/5/12/chartex" xmlns:cx7="http://schemas.microsoft.com/office/drawing/2016/5/13/chartex" xmlns:cx8="http://schemas.microsoft.com/office/drawing/2016/5/14/chartex" xmlns:mc="http://schemas.openxmlformats.org/markup-compatibility/2006" xmlns:aink="http://schemas.microsoft.com/office/drawing/2016/ink" xmlns:am3d="http://schemas.microsoft.com/office/drawing/2017/model3d" xmlns:o="urn:schemas-microsoft-com:office:office" xmlns:oel="http://schemas.microsoft.com/office/2019/extlst" xmlns:r="http://schemas.openxmlformats.org/officeDocument/2006/relationships" xmlns:m="http://schemas.openxmlformats.org/officeDocument/2006/math" xmlns:v="urn:schemas-microsoft-com:vml" xmlns:wp14="http://schemas.microsoft.com/office/word/2010/wordprocessingDrawing" xmlns:wp="http://schemas.openxmlformats.org/drawingml/2006/wordprocessingDrawing" xmlns:w10="urn:schemas-microsoft-com:office:word" xmlns:w="http://schemas.openxmlformats.org/wordprocessingml/2006/main" xmlns:w14="http://schemas.microsoft.com/office/word/2010/wordml" xmlns:w15="http://schemas.microsoft.com/office/word/2012/wordml" xmlns:w16cex="http://schemas.microsoft.com/office/word/2018/wordml/cex" xmlns:w16cid="http://schemas.microsoft.com/office/word/2016/wordml/cid" xmlns:w16="http://schemas.microsoft.com/office/word/2018/wordml" xmlns:w16du="http://schemas.microsoft.com/office/word/2023/wordml/word16du" xmlns:w16sdtdh="http://schemas.microsoft.com/office/word/2020/wordml/sdtdatahash" xmlns:w16se="http://schemas.microsoft.com/office/word/2015/wordml/symex" xmlns:wpg="http://schemas.microsoft.com/office/word/2010/wordprocessingGroup" xmlns:wpi="http://schemas.microsoft.com/office/word/2010/wordprocessingInk" xmlns:wne="http://schemas.microsoft.com/office/word/2006/wordml" xmlns:wps="http://schemas.microsoft.com/office/word/2010/wordprocessingShape" mc:Ignorable="w14 w15 w16se w16cid w16 w16cex w16sdtdh w16du wp14">
   <w:footnote w:type="separator" w:id="-1">
     <w:p>
       <w:r>
@@ -5135,7 +5133,7 @@
 </file>
 
 <file path=word/header1.xml><?xml version="1.0" encoding="utf-8"?>
-<w:hdr xmlns:wpc="http://schemas.microsoft.com/office/word/2010/wordprocessingCanvas" xmlns:cx="http://schemas.microsoft.com/office/drawing/2014/chartex" xmlns:cx1="http://schemas.microsoft.com/office/drawing/2015/9/8/chartex" xmlns:cx2="http://schemas.microsoft.com/office/drawing/2015/10/21/chartex" xmlns:cx3="http://schemas.microsoft.com/office/drawing/2016/5/9/chartex" xmlns:cx4="http://schemas.microsoft.com/office/drawing/2016/5/10/chartex" xmlns:cx5="http://schemas.microsoft.com/office/drawing/2016/5/11/chartex" xmlns:cx6="http://schemas.microsoft.com/office/drawing/2016/5/12/chartex" xmlns:cx7="http://schemas.microsoft.com/office/drawing/2016/5/13/chartex" xmlns:cx8="http://schemas.microsoft.com/office/drawing/2016/5/14/chartex" xmlns:mc="http://schemas.openxmlformats.org/markup-compatibility/2006" xmlns:aink="http://schemas.microsoft.com/office/drawing/2016/ink" xmlns:am3d="http://schemas.microsoft.com/office/drawing/2017/model3d" xmlns:o="urn:schemas-microsoft-com:office:office" xmlns:r="http://schemas.openxmlformats.org/officeDocument/2006/relationships" xmlns:m="http://schemas.openxmlformats.org/officeDocument/2006/math" xmlns:v="urn:schemas-microsoft-com:vml" xmlns:wp14="http://schemas.microsoft.com/office/word/2010/wordprocessingDrawing" xmlns:wp="http://schemas.openxmlformats.org/drawingml/2006/wordprocessingDrawing" xmlns:w10="urn:schemas-microsoft-com:office:word" xmlns:w="http://schemas.openxmlformats.org/wordprocessingml/2006/main" xmlns:w14="http://schemas.microsoft.com/office/word/2010/wordml" xmlns:w15="http://schemas.microsoft.com/office/word/2012/wordml" xmlns:w16cid="http://schemas.microsoft.com/office/word/2016/wordml/cid" xmlns:w16se="http://schemas.microsoft.com/office/word/2015/wordml/symex" xmlns:wpg="http://schemas.microsoft.com/office/word/2010/wordprocessingGroup" xmlns:wpi="http://schemas.microsoft.com/office/word/2010/wordprocessingInk" xmlns:wne="http://schemas.microsoft.com/office/word/2006/wordml" xmlns:wps="http://schemas.microsoft.com/office/word/2010/wordprocessingShape" mc:Ignorable="w14 w15 w16se w16cid wp14">
+<w:hdr xmlns:wpc="http://schemas.microsoft.com/office/word/2010/wordprocessingCanvas" xmlns:cx="http://schemas.microsoft.com/office/drawing/2014/chartex" xmlns:cx1="http://schemas.microsoft.com/office/drawing/2015/9/8/chartex" xmlns:cx2="http://schemas.microsoft.com/office/drawing/2015/10/21/chartex" xmlns:cx3="http://schemas.microsoft.com/office/drawing/2016/5/9/chartex" xmlns:cx4="http://schemas.microsoft.com/office/drawing/2016/5/10/chartex" xmlns:cx5="http://schemas.microsoft.com/office/drawing/2016/5/11/chartex" xmlns:cx6="http://schemas.microsoft.com/office/drawing/2016/5/12/chartex" xmlns:cx7="http://schemas.microsoft.com/office/drawing/2016/5/13/chartex" xmlns:cx8="http://schemas.microsoft.com/office/drawing/2016/5/14/chartex" xmlns:mc="http://schemas.openxmlformats.org/markup-compatibility/2006" xmlns:aink="http://schemas.microsoft.com/office/drawing/2016/ink" xmlns:am3d="http://schemas.microsoft.com/office/drawing/2017/model3d" xmlns:o="urn:schemas-microsoft-com:office:office" xmlns:oel="http://schemas.microsoft.com/office/2019/extlst" xmlns:r="http://schemas.openxmlformats.org/officeDocument/2006/relationships" xmlns:m="http://schemas.openxmlformats.org/officeDocument/2006/math" xmlns:v="urn:schemas-microsoft-com:vml" xmlns:wp14="http://schemas.microsoft.com/office/word/2010/wordprocessingDrawing" xmlns:wp="http://schemas.openxmlformats.org/drawingml/2006/wordprocessingDrawing" xmlns:w10="urn:schemas-microsoft-com:office:word" xmlns:w="http://schemas.openxmlformats.org/wordprocessingml/2006/main" xmlns:w14="http://schemas.microsoft.com/office/word/2010/wordml" xmlns:w15="http://schemas.microsoft.com/office/word/2012/wordml" xmlns:w16cex="http://schemas.microsoft.com/office/word/2018/wordml/cex" xmlns:w16cid="http://schemas.microsoft.com/office/word/2016/wordml/cid" xmlns:w16="http://schemas.microsoft.com/office/word/2018/wordml" xmlns:w16du="http://schemas.microsoft.com/office/word/2023/wordml/word16du" xmlns:w16sdtdh="http://schemas.microsoft.com/office/word/2020/wordml/sdtdatahash" xmlns:w16se="http://schemas.microsoft.com/office/word/2015/wordml/symex" xmlns:wpg="http://schemas.microsoft.com/office/word/2010/wordprocessingGroup" xmlns:wpi="http://schemas.microsoft.com/office/word/2010/wordprocessingInk" xmlns:wne="http://schemas.microsoft.com/office/word/2006/wordml" xmlns:wps="http://schemas.microsoft.com/office/word/2010/wordprocessingShape" mc:Ignorable="w14 w15 w16se w16cid w16 w16cex w16sdtdh w16du wp14">
   <w:p>
     <w:pPr>
       <w:pStyle w:val="Header"/>
@@ -5200,7 +5198,7 @@
 </file>
 
 <file path=word/numbering.xml><?xml version="1.0" encoding="utf-8"?>
-<w:numbering xmlns:wpc="http://schemas.microsoft.com/office/word/2010/wordprocessingCanvas" xmlns:cx="http://schemas.microsoft.com/office/drawing/2014/chartex" xmlns:cx1="http://schemas.microsoft.com/office/drawing/2015/9/8/chartex" xmlns:cx2="http://schemas.microsoft.com/office/drawing/2015/10/21/chartex" xmlns:cx3="http://schemas.microsoft.com/office/drawing/2016/5/9/chartex" xmlns:cx4="http://schemas.microsoft.com/office/drawing/2016/5/10/chartex" xmlns:cx5="http://schemas.microsoft.com/office/drawing/2016/5/11/chartex" xmlns:cx6="http://schemas.microsoft.com/office/drawing/2016/5/12/chartex" xmlns:cx7="http://schemas.microsoft.com/office/drawing/2016/5/13/chartex" xmlns:cx8="http://schemas.microsoft.com/office/drawing/2016/5/14/chartex" xmlns:mc="http://schemas.openxmlformats.org/markup-compatibility/2006" xmlns:aink="http://schemas.microsoft.com/office/drawing/2016/ink" xmlns:am3d="http://schemas.microsoft.com/office/drawing/2017/model3d" xmlns:o="urn:schemas-microsoft-com:office:office" xmlns:r="http://schemas.openxmlformats.org/officeDocument/2006/relationships" xmlns:m="http://schemas.openxmlformats.org/officeDocument/2006/math" xmlns:v="urn:schemas-microsoft-com:vml" xmlns:wp14="http://schemas.microsoft.com/office/word/2010/wordprocessingDrawing" xmlns:wp="http://schemas.openxmlformats.org/drawingml/2006/wordprocessingDrawing" xmlns:w10="urn:schemas-microsoft-com:office:word" xmlns:w="http://schemas.openxmlformats.org/wordprocessingml/2006/main" xmlns:w14="http://schemas.microsoft.com/office/word/2010/wordml" xmlns:w15="http://schemas.microsoft.com/office/word/2012/wordml" xmlns:w16cid="http://schemas.microsoft.com/office/word/2016/wordml/cid" xmlns:w16se="http://schemas.microsoft.com/office/word/2015/wordml/symex" xmlns:wpg="http://schemas.microsoft.com/office/word/2010/wordprocessingGroup" xmlns:wpi="http://schemas.microsoft.com/office/word/2010/wordprocessingInk" xmlns:wne="http://schemas.microsoft.com/office/word/2006/wordml" xmlns:wps="http://schemas.microsoft.com/office/word/2010/wordprocessingShape" mc:Ignorable="w14 w15 w16se w16cid wp14">
+<w:numbering xmlns:wpc="http://schemas.microsoft.com/office/word/2010/wordprocessingCanvas" xmlns:cx="http://schemas.microsoft.com/office/drawing/2014/chartex" xmlns:cx1="http://schemas.microsoft.com/office/drawing/2015/9/8/chartex" xmlns:cx2="http://schemas.microsoft.com/office/drawing/2015/10/21/chartex" xmlns:cx3="http://schemas.microsoft.com/office/drawing/2016/5/9/chartex" xmlns:cx4="http://schemas.microsoft.com/office/drawing/2016/5/10/chartex" xmlns:cx5="http://schemas.microsoft.com/office/drawing/2016/5/11/chartex" xmlns:cx6="http://schemas.microsoft.com/office/drawing/2016/5/12/chartex" xmlns:cx7="http://schemas.microsoft.com/office/drawing/2016/5/13/chartex" xmlns:cx8="http://schemas.microsoft.com/office/drawing/2016/5/14/chartex" xmlns:mc="http://schemas.openxmlformats.org/markup-compatibility/2006" xmlns:aink="http://schemas.microsoft.com/office/drawing/2016/ink" xmlns:am3d="http://schemas.microsoft.com/office/drawing/2017/model3d" xmlns:o="urn:schemas-microsoft-com:office:office" xmlns:oel="http://schemas.microsoft.com/office/2019/extlst" xmlns:r="http://schemas.openxmlformats.org/officeDocument/2006/relationships" xmlns:m="http://schemas.openxmlformats.org/officeDocument/2006/math" xmlns:v="urn:schemas-microsoft-com:vml" xmlns:wp14="http://schemas.microsoft.com/office/word/2010/wordprocessingDrawing" xmlns:wp="http://schemas.openxmlformats.org/drawingml/2006/wordprocessingDrawing" xmlns:w10="urn:schemas-microsoft-com:office:word" xmlns:w="http://schemas.openxmlformats.org/wordprocessingml/2006/main" xmlns:w14="http://schemas.microsoft.com/office/word/2010/wordml" xmlns:w15="http://schemas.microsoft.com/office/word/2012/wordml" xmlns:w16cex="http://schemas.microsoft.com/office/word/2018/wordml/cex" xmlns:w16cid="http://schemas.microsoft.com/office/word/2016/wordml/cid" xmlns:w16="http://schemas.microsoft.com/office/word/2018/wordml" xmlns:w16du="http://schemas.microsoft.com/office/word/2023/wordml/word16du" xmlns:w16sdtdh="http://schemas.microsoft.com/office/word/2020/wordml/sdtdatahash" xmlns:w16se="http://schemas.microsoft.com/office/word/2015/wordml/symex" xmlns:wpg="http://schemas.microsoft.com/office/word/2010/wordprocessingGroup" xmlns:wpi="http://schemas.microsoft.com/office/word/2010/wordprocessingInk" xmlns:wne="http://schemas.microsoft.com/office/word/2006/wordml" xmlns:wps="http://schemas.microsoft.com/office/word/2010/wordprocessingShape" mc:Ignorable="w14 w15 w16se w16cid w16 w16cex w16sdtdh w16du wp14">
   <w:abstractNum w:abstractNumId="0" w15:restartNumberingAfterBreak="0">
     <w:nsid w:val="052D3CEA"/>
     <w:multiLevelType w:val="hybridMultilevel"/>
@@ -7928,98 +7926,98 @@
       </w:pPr>
     </w:lvl>
   </w:abstractNum>
-  <w:num w:numId="1">
+  <w:num w:numId="1" w16cid:durableId="1344820795">
     <w:abstractNumId w:val="8"/>
   </w:num>
-  <w:num w:numId="2">
+  <w:num w:numId="2" w16cid:durableId="1825124561">
     <w:abstractNumId w:val="12"/>
   </w:num>
-  <w:num w:numId="3">
+  <w:num w:numId="3" w16cid:durableId="1039207948">
     <w:abstractNumId w:val="15"/>
   </w:num>
-  <w:num w:numId="4">
+  <w:num w:numId="4" w16cid:durableId="771126614">
     <w:abstractNumId w:val="19"/>
   </w:num>
-  <w:num w:numId="5">
+  <w:num w:numId="5" w16cid:durableId="1912884606">
     <w:abstractNumId w:val="4"/>
   </w:num>
-  <w:num w:numId="6">
+  <w:num w:numId="6" w16cid:durableId="1710757300">
     <w:abstractNumId w:val="20"/>
   </w:num>
-  <w:num w:numId="7">
+  <w:num w:numId="7" w16cid:durableId="955520695">
     <w:abstractNumId w:val="5"/>
   </w:num>
-  <w:num w:numId="8">
+  <w:num w:numId="8" w16cid:durableId="557742405">
     <w:abstractNumId w:val="4"/>
     <w:lvlOverride w:ilvl="0">
       <w:startOverride w:val="1"/>
     </w:lvlOverride>
   </w:num>
-  <w:num w:numId="9">
+  <w:num w:numId="9" w16cid:durableId="1018123000">
     <w:abstractNumId w:val="24"/>
   </w:num>
-  <w:num w:numId="10">
+  <w:num w:numId="10" w16cid:durableId="2005357477">
     <w:abstractNumId w:val="21"/>
   </w:num>
-  <w:num w:numId="11">
+  <w:num w:numId="11" w16cid:durableId="1858959363">
     <w:abstractNumId w:val="2"/>
   </w:num>
-  <w:num w:numId="12">
+  <w:num w:numId="12" w16cid:durableId="1537504757">
     <w:abstractNumId w:val="13"/>
   </w:num>
-  <w:num w:numId="13">
+  <w:num w:numId="13" w16cid:durableId="511068754">
     <w:abstractNumId w:val="17"/>
   </w:num>
-  <w:num w:numId="14">
+  <w:num w:numId="14" w16cid:durableId="563488111">
     <w:abstractNumId w:val="25"/>
   </w:num>
-  <w:num w:numId="15">
+  <w:num w:numId="15" w16cid:durableId="1054309088">
     <w:abstractNumId w:val="1"/>
   </w:num>
-  <w:num w:numId="16">
+  <w:num w:numId="16" w16cid:durableId="901792252">
     <w:abstractNumId w:val="9"/>
   </w:num>
-  <w:num w:numId="17">
+  <w:num w:numId="17" w16cid:durableId="2000036919">
     <w:abstractNumId w:val="22"/>
   </w:num>
-  <w:num w:numId="18">
+  <w:num w:numId="18" w16cid:durableId="985745847">
     <w:abstractNumId w:val="26"/>
   </w:num>
-  <w:num w:numId="19">
+  <w:num w:numId="19" w16cid:durableId="727143214">
     <w:abstractNumId w:val="10"/>
   </w:num>
-  <w:num w:numId="20">
+  <w:num w:numId="20" w16cid:durableId="2047101696">
     <w:abstractNumId w:val="23"/>
   </w:num>
-  <w:num w:numId="21">
+  <w:num w:numId="21" w16cid:durableId="1187014983">
     <w:abstractNumId w:val="14"/>
   </w:num>
-  <w:num w:numId="22">
+  <w:num w:numId="22" w16cid:durableId="10374455">
     <w:abstractNumId w:val="16"/>
   </w:num>
-  <w:num w:numId="23">
+  <w:num w:numId="23" w16cid:durableId="2079086315">
     <w:abstractNumId w:val="11"/>
   </w:num>
-  <w:num w:numId="24">
+  <w:num w:numId="24" w16cid:durableId="1707749841">
     <w:abstractNumId w:val="0"/>
   </w:num>
-  <w:num w:numId="25">
+  <w:num w:numId="25" w16cid:durableId="581377117">
     <w:abstractNumId w:val="7"/>
   </w:num>
-  <w:num w:numId="26">
+  <w:num w:numId="26" w16cid:durableId="1032070725">
     <w:abstractNumId w:val="3"/>
   </w:num>
-  <w:num w:numId="27">
+  <w:num w:numId="27" w16cid:durableId="988217570">
     <w:abstractNumId w:val="18"/>
   </w:num>
-  <w:num w:numId="28">
+  <w:num w:numId="28" w16cid:durableId="1295409351">
     <w:abstractNumId w:val="6"/>
   </w:num>
 </w:numbering>
 </file>
 
 <file path=word/styles.xml><?xml version="1.0" encoding="utf-8"?>
-<w:styles xmlns:mc="http://schemas.openxmlformats.org/markup-compatibility/2006" xmlns:r="http://schemas.openxmlformats.org/officeDocument/2006/relationships" xmlns:w="http://schemas.openxmlformats.org/wordprocessingml/2006/main" xmlns:w14="http://schemas.microsoft.com/office/word/2010/wordml" xmlns:w15="http://schemas.microsoft.com/office/word/2012/wordml" xmlns:w16cid="http://schemas.microsoft.com/office/word/2016/wordml/cid" xmlns:w16se="http://schemas.microsoft.com/office/word/2015/wordml/symex" mc:Ignorable="w14 w15 w16se w16cid">
+<w:styles xmlns:mc="http://schemas.openxmlformats.org/markup-compatibility/2006" xmlns:r="http://schemas.openxmlformats.org/officeDocument/2006/relationships" xmlns:w="http://schemas.openxmlformats.org/wordprocessingml/2006/main" xmlns:w14="http://schemas.microsoft.com/office/word/2010/wordml" xmlns:w15="http://schemas.microsoft.com/office/word/2012/wordml" xmlns:w16cex="http://schemas.microsoft.com/office/word/2018/wordml/cex" xmlns:w16cid="http://schemas.microsoft.com/office/word/2016/wordml/cid" xmlns:w16="http://schemas.microsoft.com/office/word/2018/wordml" xmlns:w16du="http://schemas.microsoft.com/office/word/2023/wordml/word16du" xmlns:w16sdtdh="http://schemas.microsoft.com/office/word/2020/wordml/sdtdatahash" xmlns:w16se="http://schemas.microsoft.com/office/word/2015/wordml/symex" mc:Ignorable="w14 w15 w16se w16cid w16 w16cex w16sdtdh w16du">
   <w:docDefaults>
     <w:rPrDefault>
       <w:rPr>
@@ -8035,7 +8033,7 @@
       </w:pPr>
     </w:pPrDefault>
   </w:docDefaults>
-  <w:latentStyles w:defLockedState="0" w:defUIPriority="99" w:defSemiHidden="0" w:defUnhideWhenUsed="0" w:defQFormat="0" w:count="375">
+  <w:latentStyles w:defLockedState="0" w:defUIPriority="99" w:defSemiHidden="0" w:defUnhideWhenUsed="0" w:defQFormat="0" w:count="376">
     <w:lsdException w:name="Normal" w:uiPriority="0" w:qFormat="1"/>
     <w:lsdException w:name="heading 1" w:uiPriority="9" w:qFormat="1"/>
     <w:lsdException w:name="heading 2" w:semiHidden="1" w:uiPriority="9" w:unhideWhenUsed="1" w:qFormat="1"/>
@@ -8411,6 +8409,7 @@
     <w:lsdException w:name="Smart Hyperlink" w:semiHidden="1" w:unhideWhenUsed="1"/>
     <w:lsdException w:name="Hashtag" w:semiHidden="1" w:unhideWhenUsed="1"/>
     <w:lsdException w:name="Unresolved Mention" w:semiHidden="1" w:unhideWhenUsed="1"/>
+    <w:lsdException w:name="Smart Link" w:semiHidden="1" w:unhideWhenUsed="1"/>
   </w:latentStyles>
   <w:style w:type="paragraph" w:default="1" w:styleId="Normal">
     <w:name w:val="Normal"/>
@@ -9848,15 +9847,7 @@
 <ds:datastoreItem xmlns:ds="http://schemas.openxmlformats.org/officeDocument/2006/customXml" ds:itemID="{4584C143-F662-49D3-9D64-E26F73651D3B}">
   <ds:schemaRefs>
     <ds:schemaRef ds:uri="http://schemas.microsoft.com/office/2006/metadata/properties"/>
-    <ds:schemaRef ds:uri="25492cb2-7415-413d-9083-388938000ed4"/>
-    <ds:schemaRef ds:uri="http://purl.org/dc/terms/"/>
-    <ds:schemaRef ds:uri="http://schemas.openxmlformats.org/package/2006/metadata/core-properties"/>
-    <ds:schemaRef ds:uri="http://purl.org/dc/dcmitype/"/>
     <ds:schemaRef ds:uri="http://schemas.microsoft.com/office/infopath/2007/PartnerControls"/>
-    <ds:schemaRef ds:uri="http://purl.org/dc/elements/1.1/"/>
-    <ds:schemaRef ds:uri="http://schemas.microsoft.com/office/2006/documentManagement/types"/>
-    <ds:schemaRef ds:uri="585b165e-1660-4a60-ac4d-e6e8c1228d4d"/>
-    <ds:schemaRef ds:uri="http://www.w3.org/XML/1998/namespace"/>
   </ds:schemaRefs>
 </ds:datastoreItem>
 </file>

</xml_diff>